<commit_message>
Update PMP & RACI
</commit_message>
<xml_diff>
--- a/PM/PMP/PMP.docx
+++ b/PM/PMP/PMP.docx
@@ -1,6 +1,6 @@
 
 <file path=word/document.xml><?xml version="1.0" encoding="utf-8"?>
-<w:document xmlns:wpc="http://schemas.microsoft.com/office/word/2010/wordprocessingCanvas" xmlns:cx="http://schemas.microsoft.com/office/drawing/2014/chartex" xmlns:cx1="http://schemas.microsoft.com/office/drawing/2015/9/8/chartex" xmlns:cx2="http://schemas.microsoft.com/office/drawing/2015/10/21/chartex" xmlns:cx3="http://schemas.microsoft.com/office/drawing/2016/5/9/chartex" xmlns:cx4="http://schemas.microsoft.com/office/drawing/2016/5/10/chartex" xmlns:cx5="http://schemas.microsoft.com/office/drawing/2016/5/11/chartex" xmlns:cx6="http://schemas.microsoft.com/office/drawing/2016/5/12/chartex" xmlns:cx7="http://schemas.microsoft.com/office/drawing/2016/5/13/chartex" xmlns:cx8="http://schemas.microsoft.com/office/drawing/2016/5/14/chartex" xmlns:mc="http://schemas.openxmlformats.org/markup-compatibility/2006" xmlns:aink="http://schemas.microsoft.com/office/drawing/2016/ink" xmlns:am3d="http://schemas.microsoft.com/office/drawing/2017/model3d" xmlns:o="urn:schemas-microsoft-com:office:office" xmlns:r="http://schemas.openxmlformats.org/officeDocument/2006/relationships" xmlns:m="http://schemas.openxmlformats.org/officeDocument/2006/math" xmlns:v="urn:schemas-microsoft-com:vml" xmlns:wp14="http://schemas.microsoft.com/office/word/2010/wordprocessingDrawing" xmlns:wp="http://schemas.openxmlformats.org/drawingml/2006/wordprocessingDrawing" xmlns:w10="urn:schemas-microsoft-com:office:word" xmlns:w="http://schemas.openxmlformats.org/wordprocessingml/2006/main" xmlns:w14="http://schemas.microsoft.com/office/word/2010/wordml" xmlns:w15="http://schemas.microsoft.com/office/word/2012/wordml" xmlns:w16cid="http://schemas.microsoft.com/office/word/2016/wordml/cid" xmlns:w16se="http://schemas.microsoft.com/office/word/2015/wordml/symex" xmlns:wpg="http://schemas.microsoft.com/office/word/2010/wordprocessingGroup" xmlns:wpi="http://schemas.microsoft.com/office/word/2010/wordprocessingInk" xmlns:wne="http://schemas.microsoft.com/office/word/2006/wordml" xmlns:wps="http://schemas.microsoft.com/office/word/2010/wordprocessingShape" mc:Ignorable="w14 w15 w16se w16cid wp14">
+<w:document xmlns:wpc="http://schemas.microsoft.com/office/word/2010/wordprocessingCanvas" xmlns:cx="http://schemas.microsoft.com/office/drawing/2014/chartex" xmlns:cx1="http://schemas.microsoft.com/office/drawing/2015/9/8/chartex" xmlns:cx2="http://schemas.microsoft.com/office/drawing/2015/10/21/chartex" xmlns:cx3="http://schemas.microsoft.com/office/drawing/2016/5/9/chartex" xmlns:cx4="http://schemas.microsoft.com/office/drawing/2016/5/10/chartex" xmlns:cx5="http://schemas.microsoft.com/office/drawing/2016/5/11/chartex" xmlns:cx6="http://schemas.microsoft.com/office/drawing/2016/5/12/chartex" xmlns:cx7="http://schemas.microsoft.com/office/drawing/2016/5/13/chartex" xmlns:cx8="http://schemas.microsoft.com/office/drawing/2016/5/14/chartex" xmlns:mc="http://schemas.openxmlformats.org/markup-compatibility/2006" xmlns:aink="http://schemas.microsoft.com/office/drawing/2016/ink" xmlns:am3d="http://schemas.microsoft.com/office/drawing/2017/model3d" xmlns:o="urn:schemas-microsoft-com:office:office" xmlns:oel="http://schemas.microsoft.com/office/2019/extlst" xmlns:r="http://schemas.openxmlformats.org/officeDocument/2006/relationships" xmlns:m="http://schemas.openxmlformats.org/officeDocument/2006/math" xmlns:v="urn:schemas-microsoft-com:vml" xmlns:wp14="http://schemas.microsoft.com/office/word/2010/wordprocessingDrawing" xmlns:wp="http://schemas.openxmlformats.org/drawingml/2006/wordprocessingDrawing" xmlns:w10="urn:schemas-microsoft-com:office:word" xmlns:w="http://schemas.openxmlformats.org/wordprocessingml/2006/main" xmlns:w14="http://schemas.microsoft.com/office/word/2010/wordml" xmlns:w15="http://schemas.microsoft.com/office/word/2012/wordml" xmlns:w16cex="http://schemas.microsoft.com/office/word/2018/wordml/cex" xmlns:w16cid="http://schemas.microsoft.com/office/word/2016/wordml/cid" xmlns:w16="http://schemas.microsoft.com/office/word/2018/wordml" xmlns:w16sdtdh="http://schemas.microsoft.com/office/word/2020/wordml/sdtdatahash" xmlns:w16se="http://schemas.microsoft.com/office/word/2015/wordml/symex" xmlns:wpg="http://schemas.microsoft.com/office/word/2010/wordprocessingGroup" xmlns:wpi="http://schemas.microsoft.com/office/word/2010/wordprocessingInk" xmlns:wne="http://schemas.microsoft.com/office/word/2006/wordml" xmlns:wps="http://schemas.microsoft.com/office/word/2010/wordprocessingShape" mc:Ignorable="w14 w15 w16se w16cid w16 w16cex w16sdtdh wp14">
   <w:body>
     <w:p>
       <w:pPr>
@@ -2312,15 +2312,7 @@
               <w:rPr>
                 <w:rFonts w:asciiTheme="majorBidi" w:eastAsiaTheme="minorHAnsi" w:hAnsiTheme="majorBidi" w:cstheme="majorBidi"/>
               </w:rPr>
-              <w:t>naa</w:t>
-            </w:r>
-            <w:bookmarkStart w:id="1" w:name="_GoBack"/>
-            <w:bookmarkEnd w:id="1"/>
-            <w:r>
-              <w:rPr>
-                <w:rFonts w:asciiTheme="majorBidi" w:eastAsiaTheme="minorHAnsi" w:hAnsiTheme="majorBidi" w:cstheme="majorBidi"/>
-              </w:rPr>
-              <w:t xml:space="preserve"> Ahmed</w:t>
+              <w:t>naa Ahmed</w:t>
             </w:r>
           </w:p>
         </w:tc>
@@ -2822,13 +2814,7 @@
               <w:rPr>
                 <w:rFonts w:ascii="Times New Roman" w:hAnsi="Times New Roman"/>
               </w:rPr>
-              <w:t>1.</w:t>
-            </w:r>
-            <w:r>
-              <w:rPr>
-                <w:rFonts w:ascii="Times New Roman" w:hAnsi="Times New Roman"/>
-              </w:rPr>
-              <w:t>3</w:t>
+              <w:t>1.3</w:t>
             </w:r>
           </w:p>
         </w:tc>
@@ -2868,13 +2854,7 @@
               <w:rPr>
                 <w:rFonts w:asciiTheme="majorBidi" w:eastAsiaTheme="minorHAnsi" w:hAnsiTheme="majorBidi" w:cstheme="majorBidi"/>
               </w:rPr>
-              <w:t>2</w:t>
-            </w:r>
-            <w:r>
-              <w:rPr>
-                <w:rFonts w:asciiTheme="majorBidi" w:eastAsiaTheme="minorHAnsi" w:hAnsiTheme="majorBidi" w:cstheme="majorBidi"/>
-              </w:rPr>
-              <w:t>4</w:t>
+              <w:t>24</w:t>
             </w:r>
             <w:r>
               <w:rPr>
@@ -2938,13 +2918,7 @@
               <w:rPr>
                 <w:rFonts w:asciiTheme="majorBidi" w:eastAsiaTheme="minorHAnsi" w:hAnsiTheme="majorBidi" w:cstheme="majorBidi"/>
               </w:rPr>
-              <w:t>2</w:t>
-            </w:r>
-            <w:r>
-              <w:rPr>
-                <w:rFonts w:asciiTheme="majorBidi" w:eastAsiaTheme="minorHAnsi" w:hAnsiTheme="majorBidi" w:cstheme="majorBidi"/>
-              </w:rPr>
-              <w:t>4</w:t>
+              <w:t>24</w:t>
             </w:r>
             <w:r>
               <w:rPr>
@@ -3135,51 +3109,7 @@
       <w:pPr>
         <w:pStyle w:val="0903fh"/>
         <w:spacing w:line="276" w:lineRule="auto"/>
-        <w:rPr>
-          <w:rFonts w:asciiTheme="majorBidi" w:hAnsiTheme="majorBidi" w:cstheme="majorBidi"/>
-        </w:rPr>
-      </w:pPr>
-    </w:p>
-    <w:p>
-      <w:pPr>
-        <w:pStyle w:val="0903fh"/>
-        <w:spacing w:line="276" w:lineRule="auto"/>
-        <w:rPr>
-          <w:rFonts w:asciiTheme="majorBidi" w:hAnsiTheme="majorBidi" w:cstheme="majorBidi"/>
-        </w:rPr>
-      </w:pPr>
-    </w:p>
-    <w:p>
-      <w:pPr>
-        <w:pStyle w:val="0903fh"/>
-        <w:spacing w:line="276" w:lineRule="auto"/>
-        <w:rPr>
-          <w:rFonts w:asciiTheme="majorBidi" w:hAnsiTheme="majorBidi" w:cstheme="majorBidi"/>
-        </w:rPr>
-      </w:pPr>
-    </w:p>
-    <w:p>
-      <w:pPr>
-        <w:pStyle w:val="0903fh"/>
-        <w:spacing w:line="276" w:lineRule="auto"/>
-        <w:rPr>
-          <w:rFonts w:asciiTheme="majorBidi" w:hAnsiTheme="majorBidi" w:cstheme="majorBidi"/>
-        </w:rPr>
-      </w:pPr>
-    </w:p>
-    <w:p>
-      <w:pPr>
-        <w:pStyle w:val="0903fh"/>
-        <w:spacing w:line="276" w:lineRule="auto"/>
-        <w:rPr>
-          <w:rFonts w:asciiTheme="majorBidi" w:hAnsiTheme="majorBidi" w:cstheme="majorBidi"/>
-        </w:rPr>
-      </w:pPr>
-    </w:p>
-    <w:p>
-      <w:pPr>
-        <w:pStyle w:val="0903fh"/>
-        <w:spacing w:line="276" w:lineRule="auto"/>
+        <w:ind w:left="0"/>
         <w:rPr>
           <w:rFonts w:asciiTheme="majorBidi" w:hAnsiTheme="majorBidi" w:cstheme="majorBidi"/>
         </w:rPr>
@@ -3211,14 +3141,14 @@
           <w:numId w:val="5"/>
         </w:numPr>
       </w:pPr>
-      <w:bookmarkStart w:id="2" w:name="_Toc128090187"/>
-      <w:bookmarkStart w:id="3" w:name="_Hlk127884394"/>
+      <w:bookmarkStart w:id="1" w:name="_Toc128090187"/>
+      <w:bookmarkStart w:id="2" w:name="_Hlk127884394"/>
       <w:r>
         <w:t>Introduction</w:t>
       </w:r>
-      <w:bookmarkEnd w:id="2"/>
-    </w:p>
-    <w:bookmarkEnd w:id="3"/>
+      <w:bookmarkEnd w:id="1"/>
+    </w:p>
+    <w:bookmarkEnd w:id="2"/>
     <w:p>
       <w:pPr>
         <w:rPr>
@@ -3285,11 +3215,11 @@
       <w:pPr>
         <w:pStyle w:val="Heading1"/>
       </w:pPr>
-      <w:bookmarkStart w:id="4" w:name="_Toc128090188"/>
+      <w:bookmarkStart w:id="3" w:name="_Toc128090188"/>
       <w:r>
         <w:t>Project Management Approach</w:t>
       </w:r>
-      <w:bookmarkEnd w:id="4"/>
+      <w:bookmarkEnd w:id="3"/>
     </w:p>
     <w:p>
       <w:pPr>
@@ -3350,96 +3280,89 @@
       <w:pPr>
         <w:pStyle w:val="Heading1"/>
       </w:pPr>
-      <w:bookmarkStart w:id="5" w:name="_Toc128090189"/>
+      <w:bookmarkStart w:id="4" w:name="_Toc128090189"/>
       <w:r>
         <w:t>Project Scope</w:t>
       </w:r>
+      <w:bookmarkEnd w:id="4"/>
+    </w:p>
+    <w:p>
+      <w:pPr>
+        <w:rPr>
+          <w:rFonts w:asciiTheme="majorBidi" w:hAnsiTheme="majorBidi" w:cstheme="majorBidi"/>
+          <w:color w:val="008000"/>
+        </w:rPr>
+      </w:pPr>
+    </w:p>
+    <w:p>
+      <w:pPr>
+        <w:rPr>
+          <w:rFonts w:asciiTheme="majorBidi" w:hAnsiTheme="majorBidi" w:cstheme="majorBidi"/>
+        </w:rPr>
+      </w:pPr>
+      <w:r>
+        <w:rPr>
+          <w:rFonts w:asciiTheme="majorBidi" w:hAnsiTheme="majorBidi" w:cstheme="majorBidi"/>
+        </w:rPr>
+        <w:t>The scope of " learning hub web application" project includes the planning, design, development, testing, and transition of the " learning hub web application".  This web application will meet or exceed organizational software standards and additional requirements established in the project charter.  The scope of this project also includes completion of all documentation, manuals, and training aids to be used in conjunction with the software.  Project completion will occur when the software and documentation package has been successfully executed</w:t>
+      </w:r>
+      <w:r>
+        <w:rPr>
+          <w:rFonts w:asciiTheme="majorBidi" w:hAnsiTheme="majorBidi" w:cstheme="majorBidi"/>
+        </w:rPr>
+        <w:t>.</w:t>
+      </w:r>
+    </w:p>
+    <w:p>
+      <w:pPr>
+        <w:rPr>
+          <w:rFonts w:asciiTheme="majorBidi" w:hAnsiTheme="majorBidi" w:cstheme="majorBidi"/>
+        </w:rPr>
+      </w:pPr>
+    </w:p>
+    <w:p>
+      <w:pPr>
+        <w:rPr>
+          <w:rFonts w:asciiTheme="majorBidi" w:hAnsiTheme="majorBidi" w:cstheme="majorBidi"/>
+        </w:rPr>
+      </w:pPr>
+    </w:p>
+    <w:p>
+      <w:pPr>
+        <w:rPr>
+          <w:rFonts w:asciiTheme="majorBidi" w:hAnsiTheme="majorBidi" w:cstheme="majorBidi"/>
+        </w:rPr>
+      </w:pPr>
+    </w:p>
+    <w:p>
+      <w:pPr>
+        <w:rPr>
+          <w:rFonts w:asciiTheme="majorBidi" w:hAnsiTheme="majorBidi" w:cstheme="majorBidi"/>
+        </w:rPr>
+      </w:pPr>
+      <w:r>
+        <w:rPr>
+          <w:rFonts w:asciiTheme="majorBidi" w:hAnsiTheme="majorBidi" w:cstheme="majorBidi"/>
+        </w:rPr>
+        <w:t>" learning hub web application" project work will be performed internally and no portion of this project will be outsourced.  The scope of this project does not include any changes in requirements to standard operating systems to run the software, software updates or revisions.</w:t>
+      </w:r>
+    </w:p>
+    <w:p>
+      <w:pPr>
+        <w:rPr>
+          <w:rFonts w:asciiTheme="majorBidi" w:hAnsiTheme="majorBidi" w:cstheme="majorBidi"/>
+        </w:rPr>
+      </w:pPr>
+    </w:p>
+    <w:p>
+      <w:pPr>
+        <w:pStyle w:val="Heading1"/>
+      </w:pPr>
+      <w:bookmarkStart w:id="5" w:name="_Toc128090190"/>
+      <w:r>
+        <w:t>Milestone List</w:t>
+      </w:r>
       <w:bookmarkEnd w:id="5"/>
-    </w:p>
-    <w:p>
-      <w:pPr>
-        <w:rPr>
-          <w:rFonts w:asciiTheme="majorBidi" w:hAnsiTheme="majorBidi" w:cstheme="majorBidi"/>
-          <w:color w:val="008000"/>
-        </w:rPr>
-      </w:pPr>
-    </w:p>
-    <w:p>
-      <w:pPr>
-        <w:rPr>
-          <w:rFonts w:asciiTheme="majorBidi" w:hAnsiTheme="majorBidi" w:cstheme="majorBidi"/>
-        </w:rPr>
-      </w:pPr>
-      <w:r>
-        <w:rPr>
-          <w:rFonts w:asciiTheme="majorBidi" w:hAnsiTheme="majorBidi" w:cstheme="majorBidi"/>
-        </w:rPr>
-        <w:t xml:space="preserve">The scope of " learning hub web application" project includes the planning, design, development, testing, and transition of the " learning hub web application".  This web application will meet or exceed organizational software standards and additional requirements established in the project charter.  The scope of this project also includes completion of all documentation, manuals, and </w:t>
-      </w:r>
-      <w:r>
-        <w:rPr>
-          <w:rFonts w:asciiTheme="majorBidi" w:hAnsiTheme="majorBidi" w:cstheme="majorBidi"/>
-        </w:rPr>
-        <w:lastRenderedPageBreak/>
-        <w:t>training aids to be used in conjunction with the software.  Project completion will occur when the software and documentation package has been successfully executed</w:t>
-      </w:r>
-      <w:r>
-        <w:rPr>
-          <w:rFonts w:asciiTheme="majorBidi" w:hAnsiTheme="majorBidi" w:cstheme="majorBidi"/>
-        </w:rPr>
-        <w:t>.</w:t>
-      </w:r>
-    </w:p>
-    <w:p>
-      <w:pPr>
-        <w:rPr>
-          <w:rFonts w:asciiTheme="majorBidi" w:hAnsiTheme="majorBidi" w:cstheme="majorBidi"/>
-        </w:rPr>
-      </w:pPr>
-    </w:p>
-    <w:p>
-      <w:pPr>
-        <w:rPr>
-          <w:rFonts w:asciiTheme="majorBidi" w:hAnsiTheme="majorBidi" w:cstheme="majorBidi"/>
-        </w:rPr>
-      </w:pPr>
-    </w:p>
-    <w:p>
-      <w:pPr>
-        <w:rPr>
-          <w:rFonts w:asciiTheme="majorBidi" w:hAnsiTheme="majorBidi" w:cstheme="majorBidi"/>
-        </w:rPr>
-      </w:pPr>
-    </w:p>
-    <w:p>
-      <w:pPr>
-        <w:rPr>
-          <w:rFonts w:asciiTheme="majorBidi" w:hAnsiTheme="majorBidi" w:cstheme="majorBidi"/>
-        </w:rPr>
-      </w:pPr>
-      <w:r>
-        <w:rPr>
-          <w:rFonts w:asciiTheme="majorBidi" w:hAnsiTheme="majorBidi" w:cstheme="majorBidi"/>
-        </w:rPr>
-        <w:t>" learning hub web application" project work will be performed internally and no portion of this project will be outsourced.  The scope of this project does not include any changes in requirements to standard operating systems to run the software, software updates or revisions.</w:t>
-      </w:r>
-    </w:p>
-    <w:p>
-      <w:pPr>
-        <w:rPr>
-          <w:rFonts w:asciiTheme="majorBidi" w:hAnsiTheme="majorBidi" w:cstheme="majorBidi"/>
-        </w:rPr>
-      </w:pPr>
-    </w:p>
-    <w:p>
-      <w:pPr>
-        <w:pStyle w:val="Heading1"/>
-      </w:pPr>
-      <w:bookmarkStart w:id="6" w:name="_Toc128090190"/>
-      <w:r>
-        <w:t>Milestone List</w:t>
-      </w:r>
-      <w:bookmarkEnd w:id="6"/>
     </w:p>
     <w:p>
       <w:pPr>
@@ -3895,140 +3818,140 @@
       <w:pPr>
         <w:pStyle w:val="Heading1"/>
       </w:pPr>
-      <w:bookmarkStart w:id="7" w:name="_Toc128090191"/>
+      <w:bookmarkStart w:id="6" w:name="_Toc128090191"/>
       <w:r>
         <w:t>Schedule Baseline and Work Breakdown Structure</w:t>
       </w:r>
+      <w:bookmarkEnd w:id="6"/>
+    </w:p>
+    <w:p>
+      <w:pPr>
+        <w:rPr>
+          <w:rFonts w:asciiTheme="majorBidi" w:hAnsiTheme="majorBidi" w:cstheme="majorBidi"/>
+        </w:rPr>
+      </w:pPr>
+    </w:p>
+    <w:p>
+      <w:pPr>
+        <w:rPr>
+          <w:rFonts w:asciiTheme="majorBidi" w:hAnsiTheme="majorBidi" w:cstheme="majorBidi"/>
+        </w:rPr>
+      </w:pPr>
+      <w:r>
+        <w:rPr>
+          <w:rFonts w:asciiTheme="majorBidi" w:hAnsiTheme="majorBidi" w:cstheme="majorBidi"/>
+        </w:rPr>
+        <w:t xml:space="preserve">A high level WBS for the Learning Hub Project is comprised of the project components. Project components were developed through close collaboration among project team members and stakeholders.  </w:t>
+      </w:r>
+    </w:p>
+    <w:p>
+      <w:pPr>
+        <w:rPr>
+          <w:rFonts w:asciiTheme="majorBidi" w:hAnsiTheme="majorBidi" w:cstheme="majorBidi"/>
+        </w:rPr>
+      </w:pPr>
+    </w:p>
+    <w:p>
+      <w:pPr>
+        <w:rPr>
+          <w:rFonts w:asciiTheme="majorBidi" w:hAnsiTheme="majorBidi" w:cstheme="majorBidi"/>
+          <w:lang w:bidi="ar-EG"/>
+        </w:rPr>
+      </w:pPr>
+      <w:r>
+        <w:rPr>
+          <w:rFonts w:asciiTheme="majorBidi" w:hAnsiTheme="majorBidi" w:cstheme="majorBidi"/>
+        </w:rPr>
+        <w:t xml:space="preserve">The Learning Hub Project schedule will be updated weekly after each baseline. The main milestones of the project will be the weekly deliverables’ submission during the weekly meeting with the customer. The project baseline will be </w:t>
+      </w:r>
+      <w:r>
+        <w:rPr>
+          <w:rFonts w:asciiTheme="majorBidi" w:hAnsiTheme="majorBidi" w:cstheme="majorBidi"/>
+          <w:lang w:bidi="ar-EG"/>
+        </w:rPr>
+        <w:t xml:space="preserve">determined at each submission of a version of the </w:t>
+      </w:r>
+      <w:r>
+        <w:rPr>
+          <w:rFonts w:asciiTheme="majorBidi" w:hAnsiTheme="majorBidi" w:cstheme="majorBidi"/>
+        </w:rPr>
+        <w:t>Learning Hub website.</w:t>
+      </w:r>
+    </w:p>
+    <w:p>
+      <w:pPr>
+        <w:rPr>
+          <w:rFonts w:asciiTheme="majorBidi" w:hAnsiTheme="majorBidi" w:cstheme="majorBidi"/>
+        </w:rPr>
+      </w:pPr>
+    </w:p>
+    <w:p>
+      <w:pPr>
+        <w:rPr>
+          <w:rFonts w:asciiTheme="majorBidi" w:hAnsiTheme="majorBidi" w:cstheme="majorBidi"/>
+        </w:rPr>
+      </w:pPr>
+    </w:p>
+    <w:p>
+      <w:pPr>
+        <w:rPr>
+          <w:rFonts w:asciiTheme="majorBidi" w:hAnsiTheme="majorBidi" w:cstheme="majorBidi"/>
+        </w:rPr>
+      </w:pPr>
+      <w:r>
+        <w:rPr>
+          <w:rFonts w:asciiTheme="majorBidi" w:hAnsiTheme="majorBidi" w:cstheme="majorBidi"/>
+        </w:rPr>
+        <w:t xml:space="preserve">In case of any proposed changes to the schedule, a change request will be submitted to the Project Manager. The Project Manager and team will determine the impact of the change on the schedule, scope, and risks. If the change is approved by the Project Sponsor then it will be implemented by the Team who will update the schedule and all documentation and communicate the change to all stakeholders in accordance with the Change Control Process. </w:t>
+      </w:r>
+    </w:p>
+    <w:p>
+      <w:pPr>
+        <w:rPr>
+          <w:rFonts w:asciiTheme="majorBidi" w:hAnsiTheme="majorBidi" w:cstheme="majorBidi"/>
+        </w:rPr>
+      </w:pPr>
+    </w:p>
+    <w:p>
+      <w:pPr>
+        <w:rPr>
+          <w:rFonts w:asciiTheme="majorBidi" w:hAnsiTheme="majorBidi" w:cstheme="majorBidi"/>
+        </w:rPr>
+      </w:pPr>
+      <w:r>
+        <w:rPr>
+          <w:rFonts w:asciiTheme="majorBidi" w:hAnsiTheme="majorBidi" w:cstheme="majorBidi"/>
+        </w:rPr>
+        <w:t>The Work Breakdown Structure are provided in Appendix A.</w:t>
+      </w:r>
+    </w:p>
+    <w:p>
+      <w:pPr>
+        <w:rPr>
+          <w:rFonts w:asciiTheme="majorBidi" w:hAnsiTheme="majorBidi" w:cstheme="majorBidi"/>
+        </w:rPr>
+      </w:pPr>
+    </w:p>
+    <w:p>
+      <w:pPr>
+        <w:rPr>
+          <w:rFonts w:asciiTheme="majorBidi" w:hAnsiTheme="majorBidi" w:cstheme="majorBidi"/>
+        </w:rPr>
+      </w:pPr>
+    </w:p>
+    <w:p>
+      <w:pPr>
+        <w:pStyle w:val="Heading1"/>
+      </w:pPr>
+      <w:bookmarkStart w:id="7" w:name="_Toc128090192"/>
+      <w:bookmarkStart w:id="8" w:name="_Hlk127883615"/>
+      <w:r>
+        <w:t>Configuration</w:t>
+      </w:r>
+      <w:r>
+        <w:t xml:space="preserve"> Management Plan</w:t>
+      </w:r>
       <w:bookmarkEnd w:id="7"/>
-    </w:p>
-    <w:p>
-      <w:pPr>
-        <w:rPr>
-          <w:rFonts w:asciiTheme="majorBidi" w:hAnsiTheme="majorBidi" w:cstheme="majorBidi"/>
-        </w:rPr>
-      </w:pPr>
-    </w:p>
-    <w:p>
-      <w:pPr>
-        <w:rPr>
-          <w:rFonts w:asciiTheme="majorBidi" w:hAnsiTheme="majorBidi" w:cstheme="majorBidi"/>
-        </w:rPr>
-      </w:pPr>
-      <w:r>
-        <w:rPr>
-          <w:rFonts w:asciiTheme="majorBidi" w:hAnsiTheme="majorBidi" w:cstheme="majorBidi"/>
-        </w:rPr>
-        <w:t xml:space="preserve">A high level WBS for the Learning Hub Project is comprised of the project components. Project components were developed through close collaboration among project team members and stakeholders.  </w:t>
-      </w:r>
-    </w:p>
-    <w:p>
-      <w:pPr>
-        <w:rPr>
-          <w:rFonts w:asciiTheme="majorBidi" w:hAnsiTheme="majorBidi" w:cstheme="majorBidi"/>
-        </w:rPr>
-      </w:pPr>
-    </w:p>
-    <w:p>
-      <w:pPr>
-        <w:rPr>
-          <w:rFonts w:asciiTheme="majorBidi" w:hAnsiTheme="majorBidi" w:cstheme="majorBidi"/>
-          <w:lang w:bidi="ar-EG"/>
-        </w:rPr>
-      </w:pPr>
-      <w:r>
-        <w:rPr>
-          <w:rFonts w:asciiTheme="majorBidi" w:hAnsiTheme="majorBidi" w:cstheme="majorBidi"/>
-        </w:rPr>
-        <w:t xml:space="preserve">The Learning Hub Project schedule will be updated weekly after each baseline. The main milestones of the project will be the weekly deliverables’ submission during the weekly meeting with the customer. The project baseline will be </w:t>
-      </w:r>
-      <w:r>
-        <w:rPr>
-          <w:rFonts w:asciiTheme="majorBidi" w:hAnsiTheme="majorBidi" w:cstheme="majorBidi"/>
-          <w:lang w:bidi="ar-EG"/>
-        </w:rPr>
-        <w:t xml:space="preserve">determined at each submission of a version of the </w:t>
-      </w:r>
-      <w:r>
-        <w:rPr>
-          <w:rFonts w:asciiTheme="majorBidi" w:hAnsiTheme="majorBidi" w:cstheme="majorBidi"/>
-        </w:rPr>
-        <w:t>Learning Hub website.</w:t>
-      </w:r>
-    </w:p>
-    <w:p>
-      <w:pPr>
-        <w:rPr>
-          <w:rFonts w:asciiTheme="majorBidi" w:hAnsiTheme="majorBidi" w:cstheme="majorBidi"/>
-        </w:rPr>
-      </w:pPr>
-    </w:p>
-    <w:p>
-      <w:pPr>
-        <w:rPr>
-          <w:rFonts w:asciiTheme="majorBidi" w:hAnsiTheme="majorBidi" w:cstheme="majorBidi"/>
-        </w:rPr>
-      </w:pPr>
-    </w:p>
-    <w:p>
-      <w:pPr>
-        <w:rPr>
-          <w:rFonts w:asciiTheme="majorBidi" w:hAnsiTheme="majorBidi" w:cstheme="majorBidi"/>
-        </w:rPr>
-      </w:pPr>
-      <w:r>
-        <w:rPr>
-          <w:rFonts w:asciiTheme="majorBidi" w:hAnsiTheme="majorBidi" w:cstheme="majorBidi"/>
-        </w:rPr>
-        <w:t xml:space="preserve">In case of any proposed changes to the schedule, a change request will be submitted to the Project Manager. The Project Manager and team will determine the impact of the change on the schedule, scope, and risks. If the change is approved by the Project Sponsor then it will be implemented by the Team who will update the schedule and all documentation and communicate the change to all stakeholders in accordance with the Change Control Process. </w:t>
-      </w:r>
-    </w:p>
-    <w:p>
-      <w:pPr>
-        <w:rPr>
-          <w:rFonts w:asciiTheme="majorBidi" w:hAnsiTheme="majorBidi" w:cstheme="majorBidi"/>
-        </w:rPr>
-      </w:pPr>
-    </w:p>
-    <w:p>
-      <w:pPr>
-        <w:rPr>
-          <w:rFonts w:asciiTheme="majorBidi" w:hAnsiTheme="majorBidi" w:cstheme="majorBidi"/>
-        </w:rPr>
-      </w:pPr>
-      <w:r>
-        <w:rPr>
-          <w:rFonts w:asciiTheme="majorBidi" w:hAnsiTheme="majorBidi" w:cstheme="majorBidi"/>
-        </w:rPr>
-        <w:t>The Work Breakdown Structure are provided in Appendix A.</w:t>
-      </w:r>
-    </w:p>
-    <w:p>
-      <w:pPr>
-        <w:rPr>
-          <w:rFonts w:asciiTheme="majorBidi" w:hAnsiTheme="majorBidi" w:cstheme="majorBidi"/>
-        </w:rPr>
-      </w:pPr>
-    </w:p>
-    <w:p>
-      <w:pPr>
-        <w:rPr>
-          <w:rFonts w:asciiTheme="majorBidi" w:hAnsiTheme="majorBidi" w:cstheme="majorBidi"/>
-        </w:rPr>
-      </w:pPr>
-    </w:p>
-    <w:p>
-      <w:pPr>
-        <w:pStyle w:val="Heading1"/>
-      </w:pPr>
-      <w:bookmarkStart w:id="8" w:name="_Toc128090192"/>
-      <w:bookmarkStart w:id="9" w:name="_Hlk127883615"/>
-      <w:r>
-        <w:t>Configuration</w:t>
-      </w:r>
-      <w:r>
-        <w:t xml:space="preserve"> Management Plan</w:t>
-      </w:r>
-      <w:bookmarkEnd w:id="8"/>
     </w:p>
     <w:p>
       <w:pPr>
@@ -4566,7 +4489,7 @@
         </w:rPr>
       </w:pPr>
     </w:p>
-    <w:bookmarkEnd w:id="9"/>
+    <w:bookmarkEnd w:id="8"/>
     <w:p>
       <w:pPr>
         <w:rPr>
@@ -4587,11 +4510,11 @@
       <w:pPr>
         <w:pStyle w:val="Heading1"/>
       </w:pPr>
-      <w:bookmarkStart w:id="10" w:name="_Toc128090193"/>
+      <w:bookmarkStart w:id="9" w:name="_Toc128090193"/>
       <w:r>
         <w:t>Communications Management Plan</w:t>
       </w:r>
-      <w:bookmarkEnd w:id="10"/>
+      <w:bookmarkEnd w:id="9"/>
     </w:p>
     <w:p>
       <w:pPr>
@@ -4611,27 +4534,27 @@
         <w:rPr>
           <w:rFonts w:asciiTheme="majorBidi" w:hAnsiTheme="majorBidi" w:cstheme="majorBidi"/>
         </w:rPr>
+        <w:t>This Communications Management Plan sets the communications framework for this project.  It will serve as a guide for communications throughout the life of the project and will be updated as communication requirements change.  This plan identifies and defines the roles of Learning Hub project team members as they pertain to communications.  It also includes a communications matrix which maps the communication requirements of this project, and communication conduct for meetings and other forms of communication.  A project team directory is also included to provide contact information for all stakeholders directly involved in the project.</w:t>
+      </w:r>
+    </w:p>
+    <w:p>
+      <w:pPr>
+        <w:rPr>
+          <w:rFonts w:asciiTheme="majorBidi" w:hAnsiTheme="majorBidi" w:cstheme="majorBidi"/>
+        </w:rPr>
+      </w:pPr>
+    </w:p>
+    <w:p>
+      <w:pPr>
+        <w:rPr>
+          <w:rFonts w:asciiTheme="majorBidi" w:hAnsiTheme="majorBidi" w:cstheme="majorBidi"/>
+        </w:rPr>
+      </w:pPr>
+      <w:r>
+        <w:rPr>
+          <w:rFonts w:asciiTheme="majorBidi" w:hAnsiTheme="majorBidi" w:cstheme="majorBidi"/>
+        </w:rPr>
         <w:lastRenderedPageBreak/>
-        <w:t>This Communications Management Plan sets the communications framework for this project.  It will serve as a guide for communications throughout the life of the project and will be updated as communication requirements change.  This plan identifies and defines the roles of Learning Hub project team members as they pertain to communications.  It also includes a communications matrix which maps the communication requirements of this project, and communication conduct for meetings and other forms of communication.  A project team directory is also included to provide contact information for all stakeholders directly involved in the project.</w:t>
-      </w:r>
-    </w:p>
-    <w:p>
-      <w:pPr>
-        <w:rPr>
-          <w:rFonts w:asciiTheme="majorBidi" w:hAnsiTheme="majorBidi" w:cstheme="majorBidi"/>
-        </w:rPr>
-      </w:pPr>
-    </w:p>
-    <w:p>
-      <w:pPr>
-        <w:rPr>
-          <w:rFonts w:asciiTheme="majorBidi" w:hAnsiTheme="majorBidi" w:cstheme="majorBidi"/>
-        </w:rPr>
-      </w:pPr>
-      <w:r>
-        <w:rPr>
-          <w:rFonts w:asciiTheme="majorBidi" w:hAnsiTheme="majorBidi" w:cstheme="majorBidi"/>
-        </w:rPr>
         <w:t>All the team will take the lead role in ensuring effective communications on this project.  The communications requirements are documented in the Communications Matrix below.  The Communications Matrix will be used as the guide for what information to communicate, who is to do the communicating, when to communicate it, and to whom to communicate.</w:t>
       </w:r>
     </w:p>
@@ -6180,20 +6103,11 @@
                 <w:rFonts w:asciiTheme="majorBidi" w:hAnsiTheme="majorBidi" w:cstheme="majorBidi"/>
               </w:rPr>
             </w:pPr>
-            <w:proofErr w:type="spellStart"/>
-            <w:r>
-              <w:rPr>
-                <w:rFonts w:asciiTheme="majorBidi" w:hAnsiTheme="majorBidi" w:cstheme="majorBidi"/>
-              </w:rPr>
-              <w:lastRenderedPageBreak/>
-              <w:t>Alaa</w:t>
-            </w:r>
-            <w:proofErr w:type="spellEnd"/>
-            <w:r>
-              <w:rPr>
-                <w:rFonts w:asciiTheme="majorBidi" w:hAnsiTheme="majorBidi" w:cstheme="majorBidi"/>
-              </w:rPr>
-              <w:t xml:space="preserve"> Osama</w:t>
+            <w:r>
+              <w:rPr>
+                <w:rFonts w:asciiTheme="majorBidi" w:hAnsiTheme="majorBidi" w:cstheme="majorBidi"/>
+              </w:rPr>
+              <w:t>Alaa Osama</w:t>
             </w:r>
           </w:p>
         </w:tc>
@@ -6299,6 +6213,7 @@
           <w:rFonts w:asciiTheme="majorBidi" w:hAnsiTheme="majorBidi" w:cstheme="majorBidi"/>
           <w:u w:val="single"/>
         </w:rPr>
+        <w:lastRenderedPageBreak/>
         <w:t>Meetings:</w:t>
       </w:r>
     </w:p>
@@ -6453,134 +6368,134 @@
       <w:pPr>
         <w:pStyle w:val="Heading1"/>
       </w:pPr>
-      <w:bookmarkStart w:id="11" w:name="_Toc128090194"/>
+      <w:bookmarkStart w:id="10" w:name="_Toc128090194"/>
       <w:r>
         <w:t>Project Scope Management Plan</w:t>
       </w:r>
+      <w:bookmarkEnd w:id="10"/>
+    </w:p>
+    <w:p>
+      <w:pPr>
+        <w:rPr>
+          <w:rFonts w:asciiTheme="majorBidi" w:hAnsiTheme="majorBidi" w:cstheme="majorBidi"/>
+          <w:color w:val="008000"/>
+        </w:rPr>
+      </w:pPr>
+    </w:p>
+    <w:p>
+      <w:pPr>
+        <w:jc w:val="lowKashida"/>
+        <w:rPr>
+          <w:rFonts w:asciiTheme="majorBidi" w:hAnsiTheme="majorBidi" w:cstheme="majorBidi"/>
+        </w:rPr>
+      </w:pPr>
+      <w:r>
+        <w:rPr>
+          <w:rFonts w:asciiTheme="majorBidi" w:hAnsiTheme="majorBidi" w:cstheme="majorBidi"/>
+        </w:rPr>
+        <w:t xml:space="preserve">Scope management for the ‘’Learning hub web application “Project will be the responsibility of the </w:t>
+      </w:r>
+      <w:r>
+        <w:rPr>
+          <w:rFonts w:asciiTheme="majorBidi" w:hAnsiTheme="majorBidi" w:cstheme="majorBidi"/>
+        </w:rPr>
+        <w:t>hole team</w:t>
+      </w:r>
+      <w:r>
+        <w:rPr>
+          <w:rFonts w:asciiTheme="majorBidi" w:hAnsiTheme="majorBidi" w:cstheme="majorBidi"/>
+        </w:rPr>
+        <w:t>.  The scope for this project is defined by the Scope Statement, Work Breakdown Structure (WBS).</w:t>
+      </w:r>
+      <w:r>
+        <w:rPr>
+          <w:rFonts w:asciiTheme="majorBidi" w:hAnsiTheme="majorBidi" w:cstheme="majorBidi"/>
+        </w:rPr>
+        <w:t xml:space="preserve"> </w:t>
+      </w:r>
+      <w:r>
+        <w:rPr>
+          <w:rFonts w:asciiTheme="majorBidi" w:hAnsiTheme="majorBidi" w:cstheme="majorBidi"/>
+        </w:rPr>
+        <w:t xml:space="preserve">The Project Manager, and Stakeholders will establish and approve documentation for measuring project scope which includes deliverable quality checklists and work performance measurements.  </w:t>
+      </w:r>
+    </w:p>
+    <w:p>
+      <w:pPr>
+        <w:rPr>
+          <w:rFonts w:asciiTheme="majorBidi" w:hAnsiTheme="majorBidi" w:cstheme="majorBidi"/>
+        </w:rPr>
+      </w:pPr>
+    </w:p>
+    <w:p>
+      <w:pPr>
+        <w:jc w:val="lowKashida"/>
+        <w:rPr>
+          <w:rFonts w:asciiTheme="majorBidi" w:hAnsiTheme="majorBidi" w:cstheme="majorBidi"/>
+        </w:rPr>
+      </w:pPr>
+      <w:r>
+        <w:rPr>
+          <w:rFonts w:asciiTheme="majorBidi" w:hAnsiTheme="majorBidi" w:cstheme="majorBidi"/>
+        </w:rPr>
+        <w:t>Proposed scope changes may be initiated by the Project Manager, Stakeholders or any member of the project team.  All change requests will be submitted to the Project Manager who will then evaluate the requested scope change.  Upon acceptance of the scope change request the Project Manager will submit the scope change request to the Change Control Board and Project Sponsor for acceptance.  Upon approval of scope changes by the Change Control Board and Project Sponsor the Project Manager will update all project documents and communicate the scope change to all stakeholders.  Based on feedback and input from the Project Manager and Stakeholders, the Project Sponsor is responsible for the acceptance of the final project deliverables and project scope.</w:t>
+      </w:r>
+    </w:p>
+    <w:p>
+      <w:pPr>
+        <w:rPr>
+          <w:rFonts w:asciiTheme="majorBidi" w:hAnsiTheme="majorBidi" w:cstheme="majorBidi"/>
+        </w:rPr>
+      </w:pPr>
+    </w:p>
+    <w:p>
+      <w:pPr>
+        <w:jc w:val="lowKashida"/>
+        <w:rPr>
+          <w:rFonts w:asciiTheme="majorBidi" w:hAnsiTheme="majorBidi" w:cstheme="majorBidi"/>
+        </w:rPr>
+      </w:pPr>
+      <w:r>
+        <w:rPr>
+          <w:rFonts w:asciiTheme="majorBidi" w:hAnsiTheme="majorBidi" w:cstheme="majorBidi"/>
+        </w:rPr>
+        <w:t>The Project Sponsor is responsible for formally accepting the project’s final deliverable.  This acceptance will be based on a review of all project documentation, testing results, beta trial results, and completion of all tasks/work packages and product functionality.</w:t>
+      </w:r>
+    </w:p>
+    <w:p>
+      <w:pPr>
+        <w:rPr>
+          <w:rFonts w:asciiTheme="majorBidi" w:hAnsiTheme="majorBidi" w:cstheme="majorBidi"/>
+        </w:rPr>
+      </w:pPr>
+    </w:p>
+    <w:p>
+      <w:pPr>
+        <w:keepNext/>
+        <w:rPr>
+          <w:rFonts w:asciiTheme="majorBidi" w:hAnsiTheme="majorBidi" w:cstheme="majorBidi"/>
+          <w:b/>
+        </w:rPr>
+      </w:pPr>
+    </w:p>
+    <w:p>
+      <w:pPr>
+        <w:keepNext/>
+        <w:rPr>
+          <w:rFonts w:asciiTheme="majorBidi" w:hAnsiTheme="majorBidi" w:cstheme="majorBidi"/>
+          <w:b/>
+        </w:rPr>
+      </w:pPr>
+    </w:p>
+    <w:p>
+      <w:pPr>
+        <w:pStyle w:val="Heading1"/>
+      </w:pPr>
+      <w:bookmarkStart w:id="11" w:name="_Toc128090195"/>
+      <w:r>
+        <w:t>Schedule Management Plan</w:t>
+      </w:r>
       <w:bookmarkEnd w:id="11"/>
-    </w:p>
-    <w:p>
-      <w:pPr>
-        <w:rPr>
-          <w:rFonts w:asciiTheme="majorBidi" w:hAnsiTheme="majorBidi" w:cstheme="majorBidi"/>
-          <w:color w:val="008000"/>
-        </w:rPr>
-      </w:pPr>
-    </w:p>
-    <w:p>
-      <w:pPr>
-        <w:jc w:val="lowKashida"/>
-        <w:rPr>
-          <w:rFonts w:asciiTheme="majorBidi" w:hAnsiTheme="majorBidi" w:cstheme="majorBidi"/>
-        </w:rPr>
-      </w:pPr>
-      <w:r>
-        <w:rPr>
-          <w:rFonts w:asciiTheme="majorBidi" w:hAnsiTheme="majorBidi" w:cstheme="majorBidi"/>
-        </w:rPr>
-        <w:t xml:space="preserve">Scope management for the ‘’Learning hub web application “Project will be the responsibility of the </w:t>
-      </w:r>
-      <w:r>
-        <w:rPr>
-          <w:rFonts w:asciiTheme="majorBidi" w:hAnsiTheme="majorBidi" w:cstheme="majorBidi"/>
-        </w:rPr>
-        <w:t>hole team</w:t>
-      </w:r>
-      <w:r>
-        <w:rPr>
-          <w:rFonts w:asciiTheme="majorBidi" w:hAnsiTheme="majorBidi" w:cstheme="majorBidi"/>
-        </w:rPr>
-        <w:t>.  The scope for this project is defined by the Scope Statement, Work Breakdown Structure (WBS).</w:t>
-      </w:r>
-      <w:r>
-        <w:rPr>
-          <w:rFonts w:asciiTheme="majorBidi" w:hAnsiTheme="majorBidi" w:cstheme="majorBidi"/>
-        </w:rPr>
-        <w:t xml:space="preserve"> </w:t>
-      </w:r>
-      <w:r>
-        <w:rPr>
-          <w:rFonts w:asciiTheme="majorBidi" w:hAnsiTheme="majorBidi" w:cstheme="majorBidi"/>
-        </w:rPr>
-        <w:t xml:space="preserve">The Project Manager, and Stakeholders will establish and approve documentation for measuring project scope which includes deliverable quality checklists and work performance measurements.  </w:t>
-      </w:r>
-    </w:p>
-    <w:p>
-      <w:pPr>
-        <w:rPr>
-          <w:rFonts w:asciiTheme="majorBidi" w:hAnsiTheme="majorBidi" w:cstheme="majorBidi"/>
-        </w:rPr>
-      </w:pPr>
-    </w:p>
-    <w:p>
-      <w:pPr>
-        <w:jc w:val="lowKashida"/>
-        <w:rPr>
-          <w:rFonts w:asciiTheme="majorBidi" w:hAnsiTheme="majorBidi" w:cstheme="majorBidi"/>
-        </w:rPr>
-      </w:pPr>
-      <w:r>
-        <w:rPr>
-          <w:rFonts w:asciiTheme="majorBidi" w:hAnsiTheme="majorBidi" w:cstheme="majorBidi"/>
-        </w:rPr>
-        <w:t>Proposed scope changes may be initiated by the Project Manager, Stakeholders or any member of the project team.  All change requests will be submitted to the Project Manager who will then evaluate the requested scope change.  Upon acceptance of the scope change request the Project Manager will submit the scope change request to the Change Control Board and Project Sponsor for acceptance.  Upon approval of scope changes by the Change Control Board and Project Sponsor the Project Manager will update all project documents and communicate the scope change to all stakeholders.  Based on feedback and input from the Project Manager and Stakeholders, the Project Sponsor is responsible for the acceptance of the final project deliverables and project scope.</w:t>
-      </w:r>
-    </w:p>
-    <w:p>
-      <w:pPr>
-        <w:rPr>
-          <w:rFonts w:asciiTheme="majorBidi" w:hAnsiTheme="majorBidi" w:cstheme="majorBidi"/>
-        </w:rPr>
-      </w:pPr>
-    </w:p>
-    <w:p>
-      <w:pPr>
-        <w:jc w:val="lowKashida"/>
-        <w:rPr>
-          <w:rFonts w:asciiTheme="majorBidi" w:hAnsiTheme="majorBidi" w:cstheme="majorBidi"/>
-        </w:rPr>
-      </w:pPr>
-      <w:r>
-        <w:rPr>
-          <w:rFonts w:asciiTheme="majorBidi" w:hAnsiTheme="majorBidi" w:cstheme="majorBidi"/>
-        </w:rPr>
-        <w:t>The Project Sponsor is responsible for formally accepting the project’s final deliverable.  This acceptance will be based on a review of all project documentation, testing results, beta trial results, and completion of all tasks/work packages and product functionality.</w:t>
-      </w:r>
-    </w:p>
-    <w:p>
-      <w:pPr>
-        <w:rPr>
-          <w:rFonts w:asciiTheme="majorBidi" w:hAnsiTheme="majorBidi" w:cstheme="majorBidi"/>
-        </w:rPr>
-      </w:pPr>
-    </w:p>
-    <w:p>
-      <w:pPr>
-        <w:keepNext/>
-        <w:rPr>
-          <w:rFonts w:asciiTheme="majorBidi" w:hAnsiTheme="majorBidi" w:cstheme="majorBidi"/>
-          <w:b/>
-        </w:rPr>
-      </w:pPr>
-    </w:p>
-    <w:p>
-      <w:pPr>
-        <w:keepNext/>
-        <w:rPr>
-          <w:rFonts w:asciiTheme="majorBidi" w:hAnsiTheme="majorBidi" w:cstheme="majorBidi"/>
-          <w:b/>
-        </w:rPr>
-      </w:pPr>
-    </w:p>
-    <w:p>
-      <w:pPr>
-        <w:pStyle w:val="Heading1"/>
-      </w:pPr>
-      <w:bookmarkStart w:id="12" w:name="_Toc128090195"/>
-      <w:r>
-        <w:t>Schedule Management Plan</w:t>
-      </w:r>
-      <w:bookmarkEnd w:id="12"/>
     </w:p>
     <w:p>
       <w:pPr>
@@ -6915,7 +6830,6 @@
         <w:rPr>
           <w:rFonts w:asciiTheme="majorBidi" w:hAnsiTheme="majorBidi" w:cstheme="majorBidi"/>
         </w:rPr>
-        <w:lastRenderedPageBreak/>
         <w:t>The project team is responsible for participating in work package definition, sequencing, duration, and resource estimating.  The project team will also review and validate the proposed schedule and perform assigned activities once the schedule is approved.</w:t>
       </w:r>
     </w:p>
@@ -7040,11 +6954,11 @@
       <w:pPr>
         <w:pStyle w:val="Heading1"/>
       </w:pPr>
-      <w:bookmarkStart w:id="13" w:name="_Toc128090196"/>
+      <w:bookmarkStart w:id="12" w:name="_Toc128090196"/>
       <w:r>
         <w:t>Quality Management Plan</w:t>
       </w:r>
-      <w:bookmarkEnd w:id="13"/>
+      <w:bookmarkEnd w:id="12"/>
     </w:p>
     <w:p>
       <w:pPr>
@@ -7162,50 +7076,50 @@
       <w:pPr>
         <w:pStyle w:val="Heading1"/>
       </w:pPr>
-      <w:bookmarkStart w:id="14" w:name="_Toc128090197"/>
-      <w:r>
+      <w:bookmarkStart w:id="13" w:name="_Toc128090197"/>
+      <w:r>
+        <w:t>Risk Management Plan</w:t>
+      </w:r>
+      <w:bookmarkEnd w:id="13"/>
+    </w:p>
+    <w:p>
+      <w:pPr>
+        <w:rPr>
+          <w:rFonts w:asciiTheme="majorBidi" w:hAnsiTheme="majorBidi" w:cstheme="majorBidi"/>
+        </w:rPr>
+      </w:pPr>
+    </w:p>
+    <w:p>
+      <w:pPr>
+        <w:rPr>
+          <w:rFonts w:asciiTheme="majorBidi" w:hAnsiTheme="majorBidi" w:cstheme="majorBidi"/>
+        </w:rPr>
+      </w:pPr>
+      <w:r>
+        <w:rPr>
+          <w:rFonts w:asciiTheme="majorBidi" w:hAnsiTheme="majorBidi" w:cstheme="majorBidi"/>
+        </w:rPr>
+        <w:t xml:space="preserve">The approach for managing risks for the Learning Hub Project includes a methodical process by which the project team identifies, scores, and ranks the various risks.  Every effort will be made to proactively identify risks ahead of time in order to implement a mitigation strategy from the project’s onset. Risk manager will provide status updates in the weekly project team meetings. </w:t>
+      </w:r>
+    </w:p>
+    <w:p>
+      <w:pPr>
+        <w:rPr>
+          <w:rFonts w:asciiTheme="majorBidi" w:hAnsiTheme="majorBidi" w:cstheme="majorBidi"/>
+        </w:rPr>
+      </w:pPr>
+    </w:p>
+    <w:p>
+      <w:pPr>
+        <w:rPr>
+          <w:rFonts w:asciiTheme="majorBidi" w:hAnsiTheme="majorBidi" w:cstheme="majorBidi"/>
+        </w:rPr>
+      </w:pPr>
+      <w:r>
+        <w:rPr>
+          <w:rFonts w:asciiTheme="majorBidi" w:hAnsiTheme="majorBidi" w:cstheme="majorBidi"/>
+        </w:rPr>
         <w:lastRenderedPageBreak/>
-        <w:t>Risk Management Plan</w:t>
-      </w:r>
-      <w:bookmarkEnd w:id="14"/>
-    </w:p>
-    <w:p>
-      <w:pPr>
-        <w:rPr>
-          <w:rFonts w:asciiTheme="majorBidi" w:hAnsiTheme="majorBidi" w:cstheme="majorBidi"/>
-        </w:rPr>
-      </w:pPr>
-    </w:p>
-    <w:p>
-      <w:pPr>
-        <w:rPr>
-          <w:rFonts w:asciiTheme="majorBidi" w:hAnsiTheme="majorBidi" w:cstheme="majorBidi"/>
-        </w:rPr>
-      </w:pPr>
-      <w:r>
-        <w:rPr>
-          <w:rFonts w:asciiTheme="majorBidi" w:hAnsiTheme="majorBidi" w:cstheme="majorBidi"/>
-        </w:rPr>
-        <w:t xml:space="preserve">The approach for managing risks for the Learning Hub Project includes a methodical process by which the project team identifies, scores, and ranks the various risks.  Every effort will be made to proactively identify risks ahead of time in order to implement a mitigation strategy from the project’s onset. Risk manager will provide status updates in the weekly project team meetings. </w:t>
-      </w:r>
-    </w:p>
-    <w:p>
-      <w:pPr>
-        <w:rPr>
-          <w:rFonts w:asciiTheme="majorBidi" w:hAnsiTheme="majorBidi" w:cstheme="majorBidi"/>
-        </w:rPr>
-      </w:pPr>
-    </w:p>
-    <w:p>
-      <w:pPr>
-        <w:rPr>
-          <w:rFonts w:asciiTheme="majorBidi" w:hAnsiTheme="majorBidi" w:cstheme="majorBidi"/>
-        </w:rPr>
-      </w:pPr>
-      <w:r>
-        <w:rPr>
-          <w:rFonts w:asciiTheme="majorBidi" w:hAnsiTheme="majorBidi" w:cstheme="majorBidi"/>
-        </w:rPr>
         <w:t>Upon the completion of the project, during the closing process, the project manager will analyze each risk as well as the risk management process.  Based on this analysis, the project manager will identify any improvements that can be made to the risk management process for future projects.  These improvements will be captured as part of the lessons learned knowledge base.</w:t>
       </w:r>
     </w:p>
@@ -7589,154 +7503,348 @@
       <w:pPr>
         <w:pStyle w:val="Heading1"/>
       </w:pPr>
-      <w:bookmarkStart w:id="15" w:name="_Toc128090198"/>
+      <w:bookmarkStart w:id="14" w:name="_Toc128090198"/>
       <w:r>
         <w:t>Staffing Management Plan</w:t>
       </w:r>
+      <w:bookmarkEnd w:id="14"/>
+    </w:p>
+    <w:p>
+      <w:pPr>
+        <w:rPr>
+          <w:rFonts w:asciiTheme="majorBidi" w:hAnsiTheme="majorBidi" w:cstheme="majorBidi"/>
+          <w:color w:val="008000"/>
+        </w:rPr>
+      </w:pPr>
+    </w:p>
+    <w:p>
+      <w:pPr>
+        <w:rPr>
+          <w:rFonts w:asciiTheme="majorBidi" w:hAnsiTheme="majorBidi" w:cstheme="majorBidi"/>
+          <w:color w:val="008000"/>
+        </w:rPr>
+      </w:pPr>
+    </w:p>
+    <w:p>
+      <w:pPr>
+        <w:rPr>
+          <w:rFonts w:asciiTheme="majorBidi" w:hAnsiTheme="majorBidi" w:cstheme="majorBidi"/>
+        </w:rPr>
+      </w:pPr>
+      <w:r>
+        <w:rPr>
+          <w:rFonts w:asciiTheme="majorBidi" w:hAnsiTheme="majorBidi" w:cstheme="majorBidi"/>
+        </w:rPr>
+        <w:t>The Project will consist of a matrix structure with support from various internal organizations.  All work will be performed internally.  Staffing requirements for the project include the following:</w:t>
+      </w:r>
+    </w:p>
+    <w:p>
+      <w:pPr>
+        <w:rPr>
+          <w:rFonts w:asciiTheme="majorBidi" w:hAnsiTheme="majorBidi" w:cstheme="majorBidi"/>
+        </w:rPr>
+      </w:pPr>
+    </w:p>
+    <w:p>
+      <w:pPr>
+        <w:rPr>
+          <w:rFonts w:asciiTheme="majorBidi" w:hAnsiTheme="majorBidi" w:cstheme="majorBidi"/>
+        </w:rPr>
+      </w:pPr>
+      <w:r>
+        <w:rPr>
+          <w:rFonts w:asciiTheme="majorBidi" w:hAnsiTheme="majorBidi" w:cstheme="majorBidi"/>
+        </w:rPr>
+        <w:t xml:space="preserve">Project Manager – responsible for all management for the project.  The Project Manager is responsible for planning, creating, and/or managing all work activities, variances, tracking, reporting, communication, performance evaluations, staffing, and internal coordination with functional managers. </w:t>
+      </w:r>
+    </w:p>
+    <w:p>
+      <w:pPr>
+        <w:rPr>
+          <w:rFonts w:asciiTheme="majorBidi" w:hAnsiTheme="majorBidi" w:cstheme="majorBidi"/>
+        </w:rPr>
+      </w:pPr>
+    </w:p>
+    <w:p>
+      <w:pPr>
+        <w:rPr>
+          <w:rFonts w:asciiTheme="majorBidi" w:hAnsiTheme="majorBidi" w:cstheme="majorBidi"/>
+        </w:rPr>
+      </w:pPr>
+      <w:r>
+        <w:rPr>
+          <w:rFonts w:asciiTheme="majorBidi" w:hAnsiTheme="majorBidi" w:cstheme="majorBidi"/>
+        </w:rPr>
+        <w:t xml:space="preserve">Programmer – responsible for oversight of all coding and programming tasks for the project as well as ensuring functionality is compliant with quality standards.  Responsible for working with the Project Manager to create work packages, manage risk, manage schedule, identify requirements, and create reports.  The Programmer will be managed by the Project Manager who will provide performance feedback to the functional manager.  </w:t>
+      </w:r>
+    </w:p>
+    <w:p>
+      <w:pPr>
+        <w:rPr>
+          <w:rFonts w:asciiTheme="majorBidi" w:hAnsiTheme="majorBidi" w:cstheme="majorBidi"/>
+        </w:rPr>
+      </w:pPr>
+    </w:p>
+    <w:p>
+      <w:pPr>
+        <w:rPr>
+          <w:rFonts w:asciiTheme="majorBidi" w:hAnsiTheme="majorBidi" w:cstheme="majorBidi"/>
+        </w:rPr>
+      </w:pPr>
+    </w:p>
+    <w:p>
+      <w:pPr>
+        <w:rPr>
+          <w:rFonts w:asciiTheme="majorBidi" w:hAnsiTheme="majorBidi" w:cstheme="majorBidi"/>
+        </w:rPr>
+      </w:pPr>
+      <w:r>
+        <w:rPr>
+          <w:rFonts w:asciiTheme="majorBidi" w:hAnsiTheme="majorBidi" w:cstheme="majorBidi"/>
+        </w:rPr>
+        <w:t>Quality Specialist – responsible for assisting the Project Manager in creating quality control and assurance standards.  The Quality Specialist is also responsible for maintaining quality control and assurance logs throughout the project.  The Quality Specialist will be managed by the Project Manager who will also provide feedback to the functional manager for performance evaluations.</w:t>
+      </w:r>
+    </w:p>
+    <w:p>
+      <w:pPr>
+        <w:rPr>
+          <w:rFonts w:asciiTheme="majorBidi" w:hAnsiTheme="majorBidi" w:cstheme="majorBidi"/>
+        </w:rPr>
+      </w:pPr>
+    </w:p>
+    <w:p>
+      <w:pPr>
+        <w:rPr>
+          <w:rFonts w:asciiTheme="majorBidi" w:hAnsiTheme="majorBidi" w:cstheme="majorBidi"/>
+        </w:rPr>
+      </w:pPr>
+      <w:r>
+        <w:rPr>
+          <w:rFonts w:asciiTheme="majorBidi" w:hAnsiTheme="majorBidi" w:cstheme="majorBidi"/>
+        </w:rPr>
+        <w:t xml:space="preserve">Technical Writer – responsible for compiling all project documentation and reporting into organizational formats.  Responsible for assisting the Project Manager in Configuration Management and revision control for all project documentation.  Responsible for scribing duties during all project meetings and maintaining all project communication distribution lists.  The Technical Writer will be managed by the Project Manager who will also provide feedback to the functional manager for performance evaluations.  </w:t>
+      </w:r>
+    </w:p>
+    <w:p>
+      <w:pPr>
+        <w:rPr>
+          <w:rFonts w:asciiTheme="majorBidi" w:hAnsiTheme="majorBidi" w:cstheme="majorBidi"/>
+        </w:rPr>
+      </w:pPr>
+    </w:p>
+    <w:p>
+      <w:pPr>
+        <w:rPr>
+          <w:rFonts w:asciiTheme="majorBidi" w:hAnsiTheme="majorBidi" w:cstheme="majorBidi"/>
+        </w:rPr>
+      </w:pPr>
+      <w:r>
+        <w:rPr>
+          <w:rFonts w:asciiTheme="majorBidi" w:hAnsiTheme="majorBidi" w:cstheme="majorBidi"/>
+        </w:rPr>
+        <w:t>Testing Specialist – responsible for helping establish testing specifications for the Project with the assistance of the Project Manager and Programmers.  Responsible for ensuring all testing is complete and documented.  Responsible for ensuring all testing resources are coordinated.  The Testing Specialist will be managed by the Project Manager who will also provide feedback to the functional manager for performance evaluations.</w:t>
+      </w:r>
+    </w:p>
+    <w:p>
+      <w:pPr>
+        <w:rPr>
+          <w:rFonts w:asciiTheme="majorBidi" w:hAnsiTheme="majorBidi" w:cstheme="majorBidi"/>
+        </w:rPr>
+      </w:pPr>
+    </w:p>
+    <w:p>
+      <w:pPr>
+        <w:rPr>
+          <w:rFonts w:asciiTheme="majorBidi" w:hAnsiTheme="majorBidi" w:cstheme="majorBidi"/>
+        </w:rPr>
+      </w:pPr>
+    </w:p>
+    <w:p>
+      <w:pPr>
+        <w:rPr>
+          <w:rFonts w:asciiTheme="majorBidi" w:hAnsiTheme="majorBidi" w:cstheme="majorBidi"/>
+        </w:rPr>
+      </w:pPr>
+    </w:p>
+    <w:p>
+      <w:pPr>
+        <w:rPr>
+          <w:rFonts w:asciiTheme="majorBidi" w:hAnsiTheme="majorBidi" w:cstheme="majorBidi"/>
+        </w:rPr>
+      </w:pPr>
+    </w:p>
+    <w:p>
+      <w:pPr>
+        <w:rPr>
+          <w:rFonts w:asciiTheme="majorBidi" w:hAnsiTheme="majorBidi" w:cstheme="majorBidi"/>
+        </w:rPr>
+      </w:pPr>
+    </w:p>
+    <w:p>
+      <w:pPr>
+        <w:rPr>
+          <w:rFonts w:asciiTheme="majorBidi" w:hAnsiTheme="majorBidi" w:cstheme="majorBidi"/>
+        </w:rPr>
+      </w:pPr>
+    </w:p>
+    <w:p>
+      <w:pPr>
+        <w:pStyle w:val="Heading1"/>
+      </w:pPr>
+      <w:bookmarkStart w:id="15" w:name="_Toc128090199"/>
+      <w:r>
+        <w:t>Resource Calendar</w:t>
+      </w:r>
       <w:bookmarkEnd w:id="15"/>
     </w:p>
     <w:p>
       <w:pPr>
         <w:rPr>
           <w:rFonts w:asciiTheme="majorBidi" w:hAnsiTheme="majorBidi" w:cstheme="majorBidi"/>
-          <w:color w:val="008000"/>
-        </w:rPr>
-      </w:pPr>
-    </w:p>
-    <w:p>
-      <w:pPr>
-        <w:rPr>
-          <w:rFonts w:asciiTheme="majorBidi" w:hAnsiTheme="majorBidi" w:cstheme="majorBidi"/>
-          <w:color w:val="008000"/>
-        </w:rPr>
-      </w:pPr>
-    </w:p>
-    <w:p>
-      <w:pPr>
-        <w:rPr>
-          <w:rFonts w:asciiTheme="majorBidi" w:hAnsiTheme="majorBidi" w:cstheme="majorBidi"/>
-        </w:rPr>
-      </w:pPr>
-      <w:r>
-        <w:rPr>
-          <w:rFonts w:asciiTheme="majorBidi" w:hAnsiTheme="majorBidi" w:cstheme="majorBidi"/>
-        </w:rPr>
-        <w:t>The Project will consist of a matrix structure with support from various internal organizations.  All work will be performed internally.  Staffing requirements for the project include the following:</w:t>
-      </w:r>
-    </w:p>
-    <w:p>
-      <w:pPr>
-        <w:rPr>
-          <w:rFonts w:asciiTheme="majorBidi" w:hAnsiTheme="majorBidi" w:cstheme="majorBidi"/>
-        </w:rPr>
-      </w:pPr>
-    </w:p>
-    <w:p>
-      <w:pPr>
-        <w:rPr>
-          <w:rFonts w:asciiTheme="majorBidi" w:hAnsiTheme="majorBidi" w:cstheme="majorBidi"/>
-        </w:rPr>
-      </w:pPr>
-      <w:r>
-        <w:rPr>
-          <w:rFonts w:asciiTheme="majorBidi" w:hAnsiTheme="majorBidi" w:cstheme="majorBidi"/>
-        </w:rPr>
-        <w:t xml:space="preserve">Project Manager – responsible for all management for the project.  The Project Manager is responsible for planning, creating, and/or managing all work activities, variances, tracking, </w:t>
-      </w:r>
-      <w:r>
-        <w:rPr>
-          <w:rFonts w:asciiTheme="majorBidi" w:hAnsiTheme="majorBidi" w:cstheme="majorBidi"/>
-        </w:rPr>
-        <w:lastRenderedPageBreak/>
-        <w:t xml:space="preserve">reporting, communication, performance evaluations, staffing, and internal coordination with functional managers. </w:t>
-      </w:r>
-    </w:p>
-    <w:p>
-      <w:pPr>
-        <w:rPr>
-          <w:rFonts w:asciiTheme="majorBidi" w:hAnsiTheme="majorBidi" w:cstheme="majorBidi"/>
-        </w:rPr>
-      </w:pPr>
-    </w:p>
-    <w:p>
-      <w:pPr>
-        <w:rPr>
-          <w:rFonts w:asciiTheme="majorBidi" w:hAnsiTheme="majorBidi" w:cstheme="majorBidi"/>
-        </w:rPr>
-      </w:pPr>
-      <w:r>
-        <w:rPr>
-          <w:rFonts w:asciiTheme="majorBidi" w:hAnsiTheme="majorBidi" w:cstheme="majorBidi"/>
-        </w:rPr>
-        <w:t xml:space="preserve">Programmer – responsible for oversight of all coding and programming tasks for the project as well as ensuring functionality is compliant with quality standards.  Responsible for working with the Project Manager to create work packages, manage risk, manage schedule, identify requirements, and create reports.  The Programmer will be managed by the Project Manager who will provide performance feedback to the functional manager.  </w:t>
-      </w:r>
-    </w:p>
-    <w:p>
-      <w:pPr>
-        <w:rPr>
-          <w:rFonts w:asciiTheme="majorBidi" w:hAnsiTheme="majorBidi" w:cstheme="majorBidi"/>
-        </w:rPr>
-      </w:pPr>
-    </w:p>
-    <w:p>
-      <w:pPr>
-        <w:rPr>
-          <w:rFonts w:asciiTheme="majorBidi" w:hAnsiTheme="majorBidi" w:cstheme="majorBidi"/>
-        </w:rPr>
-      </w:pPr>
-    </w:p>
-    <w:p>
-      <w:pPr>
-        <w:rPr>
-          <w:rFonts w:asciiTheme="majorBidi" w:hAnsiTheme="majorBidi" w:cstheme="majorBidi"/>
-        </w:rPr>
-      </w:pPr>
-      <w:r>
-        <w:rPr>
-          <w:rFonts w:asciiTheme="majorBidi" w:hAnsiTheme="majorBidi" w:cstheme="majorBidi"/>
-        </w:rPr>
-        <w:t>Quality Specialist – responsible for assisting the Project Manager in creating quality control and assurance standards.  The Quality Specialist is also responsible for maintaining quality control and assurance logs throughout the project.  The Quality Specialist will be managed by the Project Manager who will also provide feedback to the functional manager for performance evaluations.</w:t>
-      </w:r>
-    </w:p>
-    <w:p>
-      <w:pPr>
-        <w:rPr>
-          <w:rFonts w:asciiTheme="majorBidi" w:hAnsiTheme="majorBidi" w:cstheme="majorBidi"/>
-        </w:rPr>
-      </w:pPr>
-    </w:p>
-    <w:p>
-      <w:pPr>
-        <w:rPr>
-          <w:rFonts w:asciiTheme="majorBidi" w:hAnsiTheme="majorBidi" w:cstheme="majorBidi"/>
-        </w:rPr>
-      </w:pPr>
-      <w:r>
-        <w:rPr>
-          <w:rFonts w:asciiTheme="majorBidi" w:hAnsiTheme="majorBidi" w:cstheme="majorBidi"/>
-        </w:rPr>
-        <w:t xml:space="preserve">Technical Writer – responsible for compiling all project documentation and reporting into organizational formats.  Responsible for assisting the Project Manager in Configuration Management and revision control for all project documentation.  Responsible for scribing duties during all project meetings and maintaining all project communication distribution lists.  The Technical Writer will be managed by the Project Manager who will also provide feedback to the functional manager for performance evaluations.  </w:t>
-      </w:r>
-    </w:p>
-    <w:p>
-      <w:pPr>
-        <w:rPr>
-          <w:rFonts w:asciiTheme="majorBidi" w:hAnsiTheme="majorBidi" w:cstheme="majorBidi"/>
-        </w:rPr>
-      </w:pPr>
-    </w:p>
-    <w:p>
-      <w:pPr>
-        <w:rPr>
-          <w:rFonts w:asciiTheme="majorBidi" w:hAnsiTheme="majorBidi" w:cstheme="majorBidi"/>
-        </w:rPr>
-      </w:pPr>
-      <w:r>
-        <w:rPr>
-          <w:rFonts w:asciiTheme="majorBidi" w:hAnsiTheme="majorBidi" w:cstheme="majorBidi"/>
-        </w:rPr>
-        <w:t>Testing Specialist – responsible for helping establish testing specifications for the Project with the assistance of the Project Manager and Programmers.  Responsible for ensuring all testing is complete and documented.  Responsible for ensuring all testing resources are coordinated.  The Testing Specialist will be managed by the Project Manager who will also provide feedback to the functional manager for performance evaluations.</w:t>
-      </w:r>
+        </w:rPr>
+      </w:pPr>
+    </w:p>
+    <w:p>
+      <w:pPr>
+        <w:rPr>
+          <w:rFonts w:asciiTheme="majorBidi" w:hAnsiTheme="majorBidi" w:cstheme="majorBidi"/>
+        </w:rPr>
+      </w:pPr>
+      <w:r>
+        <w:rPr>
+          <w:rFonts w:asciiTheme="majorBidi" w:hAnsiTheme="majorBidi" w:cstheme="majorBidi"/>
+        </w:rPr>
+        <w:t>The Learning Hub Project will require all project team members for the entire duration of the project although levels of effort will vary as the project progresses.  The Project is scheduled to last 6 months with standard 14 hour</w:t>
+      </w:r>
+      <w:r>
+        <w:rPr>
+          <w:rFonts w:asciiTheme="majorBidi" w:hAnsiTheme="majorBidi" w:cstheme="majorBidi"/>
+        </w:rPr>
+        <w:t>s</w:t>
+      </w:r>
+      <w:r>
+        <w:rPr>
+          <w:rFonts w:asciiTheme="majorBidi" w:hAnsiTheme="majorBidi" w:cstheme="majorBidi"/>
+        </w:rPr>
+        <w:t xml:space="preserve"> work</w:t>
+      </w:r>
+      <w:r>
+        <w:rPr>
+          <w:rFonts w:asciiTheme="majorBidi" w:hAnsiTheme="majorBidi" w:cstheme="majorBidi"/>
+        </w:rPr>
+        <w:t xml:space="preserve"> per</w:t>
+      </w:r>
+      <w:r>
+        <w:rPr>
+          <w:rFonts w:asciiTheme="majorBidi" w:hAnsiTheme="majorBidi" w:cstheme="majorBidi"/>
+        </w:rPr>
+        <w:t xml:space="preserve"> week. </w:t>
+      </w:r>
+    </w:p>
+    <w:p>
+      <w:pPr>
+        <w:rPr>
+          <w:rFonts w:asciiTheme="majorBidi" w:hAnsiTheme="majorBidi" w:cstheme="majorBidi"/>
+        </w:rPr>
+      </w:pPr>
+    </w:p>
+    <w:p>
+      <w:pPr>
+        <w:rPr>
+          <w:rFonts w:asciiTheme="majorBidi" w:hAnsiTheme="majorBidi" w:cstheme="majorBidi"/>
+        </w:rPr>
+      </w:pPr>
+    </w:p>
+    <w:p>
+      <w:pPr>
+        <w:rPr>
+          <w:rFonts w:asciiTheme="majorBidi" w:hAnsiTheme="majorBidi" w:cstheme="majorBidi"/>
+        </w:rPr>
+      </w:pPr>
+    </w:p>
+    <w:p>
+      <w:pPr>
+        <w:rPr>
+          <w:rFonts w:asciiTheme="majorBidi" w:hAnsiTheme="majorBidi" w:cstheme="majorBidi"/>
+        </w:rPr>
+      </w:pPr>
+    </w:p>
+    <w:p>
+      <w:pPr>
+        <w:rPr>
+          <w:rFonts w:asciiTheme="majorBidi" w:hAnsiTheme="majorBidi" w:cstheme="majorBidi"/>
+        </w:rPr>
+      </w:pPr>
+    </w:p>
+    <w:p>
+      <w:pPr>
+        <w:rPr>
+          <w:rFonts w:asciiTheme="majorBidi" w:hAnsiTheme="majorBidi" w:cstheme="majorBidi"/>
+        </w:rPr>
+      </w:pPr>
+    </w:p>
+    <w:p>
+      <w:pPr>
+        <w:rPr>
+          <w:rFonts w:asciiTheme="majorBidi" w:hAnsiTheme="majorBidi" w:cstheme="majorBidi"/>
+        </w:rPr>
+      </w:pPr>
+    </w:p>
+    <w:p>
+      <w:pPr>
+        <w:rPr>
+          <w:rFonts w:asciiTheme="majorBidi" w:hAnsiTheme="majorBidi" w:cstheme="majorBidi"/>
+        </w:rPr>
+      </w:pPr>
+    </w:p>
+    <w:p>
+      <w:pPr>
+        <w:rPr>
+          <w:rFonts w:asciiTheme="majorBidi" w:hAnsiTheme="majorBidi" w:cstheme="majorBidi"/>
+        </w:rPr>
+      </w:pPr>
+    </w:p>
+    <w:p>
+      <w:pPr>
+        <w:rPr>
+          <w:rFonts w:asciiTheme="majorBidi" w:hAnsiTheme="majorBidi" w:cstheme="majorBidi"/>
+        </w:rPr>
+      </w:pPr>
+    </w:p>
+    <w:p>
+      <w:pPr>
+        <w:rPr>
+          <w:rFonts w:asciiTheme="majorBidi" w:hAnsiTheme="majorBidi" w:cstheme="majorBidi"/>
+        </w:rPr>
+      </w:pPr>
+    </w:p>
+    <w:p>
+      <w:pPr>
+        <w:rPr>
+          <w:rFonts w:asciiTheme="majorBidi" w:hAnsiTheme="majorBidi" w:cstheme="majorBidi"/>
+        </w:rPr>
+      </w:pPr>
+    </w:p>
+    <w:p>
+      <w:pPr>
+        <w:rPr>
+          <w:rFonts w:asciiTheme="majorBidi" w:hAnsiTheme="majorBidi" w:cstheme="majorBidi"/>
+        </w:rPr>
+      </w:pPr>
+    </w:p>
+    <w:p>
+      <w:pPr>
+        <w:rPr>
+          <w:rFonts w:asciiTheme="majorBidi" w:hAnsiTheme="majorBidi" w:cstheme="majorBidi"/>
+        </w:rPr>
+      </w:pPr>
+    </w:p>
+    <w:p>
+      <w:pPr>
+        <w:rPr>
+          <w:rFonts w:asciiTheme="majorBidi" w:hAnsiTheme="majorBidi" w:cstheme="majorBidi"/>
+        </w:rPr>
+      </w:pPr>
     </w:p>
     <w:p>
       <w:pPr>
@@ -7784,212 +7892,11 @@
       <w:pPr>
         <w:pStyle w:val="Heading1"/>
       </w:pPr>
-      <w:bookmarkStart w:id="16" w:name="_Toc128090199"/>
-      <w:r>
-        <w:t>Resource Calendar</w:t>
+      <w:bookmarkStart w:id="16" w:name="_Toc128090200"/>
+      <w:r>
+        <w:t>Appendix A: WBS</w:t>
       </w:r>
       <w:bookmarkEnd w:id="16"/>
-    </w:p>
-    <w:p>
-      <w:pPr>
-        <w:rPr>
-          <w:rFonts w:asciiTheme="majorBidi" w:hAnsiTheme="majorBidi" w:cstheme="majorBidi"/>
-        </w:rPr>
-      </w:pPr>
-    </w:p>
-    <w:p>
-      <w:pPr>
-        <w:rPr>
-          <w:rFonts w:asciiTheme="majorBidi" w:hAnsiTheme="majorBidi" w:cstheme="majorBidi"/>
-        </w:rPr>
-      </w:pPr>
-      <w:r>
-        <w:rPr>
-          <w:rFonts w:asciiTheme="majorBidi" w:hAnsiTheme="majorBidi" w:cstheme="majorBidi"/>
-        </w:rPr>
-        <w:t>The Learning Hub Project will require all project team members for the entire duration of the project although levels of effort will vary as the project progresses.  The Project is scheduled to last 6 months with standard 14 hour</w:t>
-      </w:r>
-      <w:r>
-        <w:rPr>
-          <w:rFonts w:asciiTheme="majorBidi" w:hAnsiTheme="majorBidi" w:cstheme="majorBidi"/>
-        </w:rPr>
-        <w:t>s</w:t>
-      </w:r>
-      <w:r>
-        <w:rPr>
-          <w:rFonts w:asciiTheme="majorBidi" w:hAnsiTheme="majorBidi" w:cstheme="majorBidi"/>
-        </w:rPr>
-        <w:t xml:space="preserve"> work</w:t>
-      </w:r>
-      <w:r>
-        <w:rPr>
-          <w:rFonts w:asciiTheme="majorBidi" w:hAnsiTheme="majorBidi" w:cstheme="majorBidi"/>
-        </w:rPr>
-        <w:t xml:space="preserve"> per</w:t>
-      </w:r>
-      <w:r>
-        <w:rPr>
-          <w:rFonts w:asciiTheme="majorBidi" w:hAnsiTheme="majorBidi" w:cstheme="majorBidi"/>
-        </w:rPr>
-        <w:t xml:space="preserve"> week. </w:t>
-      </w:r>
-    </w:p>
-    <w:p>
-      <w:pPr>
-        <w:rPr>
-          <w:rFonts w:asciiTheme="majorBidi" w:hAnsiTheme="majorBidi" w:cstheme="majorBidi"/>
-        </w:rPr>
-      </w:pPr>
-    </w:p>
-    <w:p>
-      <w:pPr>
-        <w:rPr>
-          <w:rFonts w:asciiTheme="majorBidi" w:hAnsiTheme="majorBidi" w:cstheme="majorBidi"/>
-        </w:rPr>
-      </w:pPr>
-    </w:p>
-    <w:p>
-      <w:pPr>
-        <w:rPr>
-          <w:rFonts w:asciiTheme="majorBidi" w:hAnsiTheme="majorBidi" w:cstheme="majorBidi"/>
-        </w:rPr>
-      </w:pPr>
-    </w:p>
-    <w:p>
-      <w:pPr>
-        <w:rPr>
-          <w:rFonts w:asciiTheme="majorBidi" w:hAnsiTheme="majorBidi" w:cstheme="majorBidi"/>
-        </w:rPr>
-      </w:pPr>
-    </w:p>
-    <w:p>
-      <w:pPr>
-        <w:rPr>
-          <w:rFonts w:asciiTheme="majorBidi" w:hAnsiTheme="majorBidi" w:cstheme="majorBidi"/>
-        </w:rPr>
-      </w:pPr>
-    </w:p>
-    <w:p>
-      <w:pPr>
-        <w:rPr>
-          <w:rFonts w:asciiTheme="majorBidi" w:hAnsiTheme="majorBidi" w:cstheme="majorBidi"/>
-        </w:rPr>
-      </w:pPr>
-    </w:p>
-    <w:p>
-      <w:pPr>
-        <w:rPr>
-          <w:rFonts w:asciiTheme="majorBidi" w:hAnsiTheme="majorBidi" w:cstheme="majorBidi"/>
-        </w:rPr>
-      </w:pPr>
-    </w:p>
-    <w:p>
-      <w:pPr>
-        <w:rPr>
-          <w:rFonts w:asciiTheme="majorBidi" w:hAnsiTheme="majorBidi" w:cstheme="majorBidi"/>
-        </w:rPr>
-      </w:pPr>
-    </w:p>
-    <w:p>
-      <w:pPr>
-        <w:rPr>
-          <w:rFonts w:asciiTheme="majorBidi" w:hAnsiTheme="majorBidi" w:cstheme="majorBidi"/>
-        </w:rPr>
-      </w:pPr>
-    </w:p>
-    <w:p>
-      <w:pPr>
-        <w:rPr>
-          <w:rFonts w:asciiTheme="majorBidi" w:hAnsiTheme="majorBidi" w:cstheme="majorBidi"/>
-        </w:rPr>
-      </w:pPr>
-    </w:p>
-    <w:p>
-      <w:pPr>
-        <w:rPr>
-          <w:rFonts w:asciiTheme="majorBidi" w:hAnsiTheme="majorBidi" w:cstheme="majorBidi"/>
-        </w:rPr>
-      </w:pPr>
-    </w:p>
-    <w:p>
-      <w:pPr>
-        <w:rPr>
-          <w:rFonts w:asciiTheme="majorBidi" w:hAnsiTheme="majorBidi" w:cstheme="majorBidi"/>
-        </w:rPr>
-      </w:pPr>
-    </w:p>
-    <w:p>
-      <w:pPr>
-        <w:rPr>
-          <w:rFonts w:asciiTheme="majorBidi" w:hAnsiTheme="majorBidi" w:cstheme="majorBidi"/>
-        </w:rPr>
-      </w:pPr>
-    </w:p>
-    <w:p>
-      <w:pPr>
-        <w:rPr>
-          <w:rFonts w:asciiTheme="majorBidi" w:hAnsiTheme="majorBidi" w:cstheme="majorBidi"/>
-        </w:rPr>
-      </w:pPr>
-    </w:p>
-    <w:p>
-      <w:pPr>
-        <w:rPr>
-          <w:rFonts w:asciiTheme="majorBidi" w:hAnsiTheme="majorBidi" w:cstheme="majorBidi"/>
-        </w:rPr>
-      </w:pPr>
-    </w:p>
-    <w:p>
-      <w:pPr>
-        <w:rPr>
-          <w:rFonts w:asciiTheme="majorBidi" w:hAnsiTheme="majorBidi" w:cstheme="majorBidi"/>
-        </w:rPr>
-      </w:pPr>
-    </w:p>
-    <w:p>
-      <w:pPr>
-        <w:rPr>
-          <w:rFonts w:asciiTheme="majorBidi" w:hAnsiTheme="majorBidi" w:cstheme="majorBidi"/>
-        </w:rPr>
-      </w:pPr>
-    </w:p>
-    <w:p>
-      <w:pPr>
-        <w:rPr>
-          <w:rFonts w:asciiTheme="majorBidi" w:hAnsiTheme="majorBidi" w:cstheme="majorBidi"/>
-        </w:rPr>
-      </w:pPr>
-    </w:p>
-    <w:p>
-      <w:pPr>
-        <w:rPr>
-          <w:rFonts w:asciiTheme="majorBidi" w:hAnsiTheme="majorBidi" w:cstheme="majorBidi"/>
-        </w:rPr>
-      </w:pPr>
-    </w:p>
-    <w:p>
-      <w:pPr>
-        <w:rPr>
-          <w:rFonts w:asciiTheme="majorBidi" w:hAnsiTheme="majorBidi" w:cstheme="majorBidi"/>
-        </w:rPr>
-      </w:pPr>
-    </w:p>
-    <w:p>
-      <w:pPr>
-        <w:rPr>
-          <w:rFonts w:asciiTheme="majorBidi" w:hAnsiTheme="majorBidi" w:cstheme="majorBidi"/>
-        </w:rPr>
-      </w:pPr>
-    </w:p>
-    <w:p>
-      <w:pPr>
-        <w:pStyle w:val="Heading1"/>
-      </w:pPr>
-      <w:bookmarkStart w:id="17" w:name="_Toc128090200"/>
-      <w:r>
-        <w:t>Appendix A: WBS</w:t>
-      </w:r>
-      <w:bookmarkEnd w:id="17"/>
       <w:r>
         <w:t xml:space="preserve"> </w:t>
       </w:r>
@@ -8116,7 +8023,7 @@
 </file>
 
 <file path=word/endnotes.xml><?xml version="1.0" encoding="utf-8"?>
-<w:endnotes xmlns:wpc="http://schemas.microsoft.com/office/word/2010/wordprocessingCanvas" xmlns:cx="http://schemas.microsoft.com/office/drawing/2014/chartex" xmlns:cx1="http://schemas.microsoft.com/office/drawing/2015/9/8/chartex" xmlns:cx2="http://schemas.microsoft.com/office/drawing/2015/10/21/chartex" xmlns:cx3="http://schemas.microsoft.com/office/drawing/2016/5/9/chartex" xmlns:cx4="http://schemas.microsoft.com/office/drawing/2016/5/10/chartex" xmlns:cx5="http://schemas.microsoft.com/office/drawing/2016/5/11/chartex" xmlns:cx6="http://schemas.microsoft.com/office/drawing/2016/5/12/chartex" xmlns:cx7="http://schemas.microsoft.com/office/drawing/2016/5/13/chartex" xmlns:cx8="http://schemas.microsoft.com/office/drawing/2016/5/14/chartex" xmlns:mc="http://schemas.openxmlformats.org/markup-compatibility/2006" xmlns:aink="http://schemas.microsoft.com/office/drawing/2016/ink" xmlns:am3d="http://schemas.microsoft.com/office/drawing/2017/model3d" xmlns:o="urn:schemas-microsoft-com:office:office" xmlns:r="http://schemas.openxmlformats.org/officeDocument/2006/relationships" xmlns:m="http://schemas.openxmlformats.org/officeDocument/2006/math" xmlns:v="urn:schemas-microsoft-com:vml" xmlns:wp14="http://schemas.microsoft.com/office/word/2010/wordprocessingDrawing" xmlns:wp="http://schemas.openxmlformats.org/drawingml/2006/wordprocessingDrawing" xmlns:w10="urn:schemas-microsoft-com:office:word" xmlns:w="http://schemas.openxmlformats.org/wordprocessingml/2006/main" xmlns:w14="http://schemas.microsoft.com/office/word/2010/wordml" xmlns:w15="http://schemas.microsoft.com/office/word/2012/wordml" xmlns:w16cid="http://schemas.microsoft.com/office/word/2016/wordml/cid" xmlns:w16se="http://schemas.microsoft.com/office/word/2015/wordml/symex" xmlns:wpg="http://schemas.microsoft.com/office/word/2010/wordprocessingGroup" xmlns:wpi="http://schemas.microsoft.com/office/word/2010/wordprocessingInk" xmlns:wne="http://schemas.microsoft.com/office/word/2006/wordml" xmlns:wps="http://schemas.microsoft.com/office/word/2010/wordprocessingShape" mc:Ignorable="w14 w15 w16se w16cid wp14">
+<w:endnotes xmlns:wpc="http://schemas.microsoft.com/office/word/2010/wordprocessingCanvas" xmlns:cx="http://schemas.microsoft.com/office/drawing/2014/chartex" xmlns:cx1="http://schemas.microsoft.com/office/drawing/2015/9/8/chartex" xmlns:cx2="http://schemas.microsoft.com/office/drawing/2015/10/21/chartex" xmlns:cx3="http://schemas.microsoft.com/office/drawing/2016/5/9/chartex" xmlns:cx4="http://schemas.microsoft.com/office/drawing/2016/5/10/chartex" xmlns:cx5="http://schemas.microsoft.com/office/drawing/2016/5/11/chartex" xmlns:cx6="http://schemas.microsoft.com/office/drawing/2016/5/12/chartex" xmlns:cx7="http://schemas.microsoft.com/office/drawing/2016/5/13/chartex" xmlns:cx8="http://schemas.microsoft.com/office/drawing/2016/5/14/chartex" xmlns:mc="http://schemas.openxmlformats.org/markup-compatibility/2006" xmlns:aink="http://schemas.microsoft.com/office/drawing/2016/ink" xmlns:am3d="http://schemas.microsoft.com/office/drawing/2017/model3d" xmlns:o="urn:schemas-microsoft-com:office:office" xmlns:oel="http://schemas.microsoft.com/office/2019/extlst" xmlns:r="http://schemas.openxmlformats.org/officeDocument/2006/relationships" xmlns:m="http://schemas.openxmlformats.org/officeDocument/2006/math" xmlns:v="urn:schemas-microsoft-com:vml" xmlns:wp14="http://schemas.microsoft.com/office/word/2010/wordprocessingDrawing" xmlns:wp="http://schemas.openxmlformats.org/drawingml/2006/wordprocessingDrawing" xmlns:w10="urn:schemas-microsoft-com:office:word" xmlns:w="http://schemas.openxmlformats.org/wordprocessingml/2006/main" xmlns:w14="http://schemas.microsoft.com/office/word/2010/wordml" xmlns:w15="http://schemas.microsoft.com/office/word/2012/wordml" xmlns:w16cex="http://schemas.microsoft.com/office/word/2018/wordml/cex" xmlns:w16cid="http://schemas.microsoft.com/office/word/2016/wordml/cid" xmlns:w16="http://schemas.microsoft.com/office/word/2018/wordml" xmlns:w16sdtdh="http://schemas.microsoft.com/office/word/2020/wordml/sdtdatahash" xmlns:w16se="http://schemas.microsoft.com/office/word/2015/wordml/symex" xmlns:wpg="http://schemas.microsoft.com/office/word/2010/wordprocessingGroup" xmlns:wpi="http://schemas.microsoft.com/office/word/2010/wordprocessingInk" xmlns:wne="http://schemas.microsoft.com/office/word/2006/wordml" xmlns:wps="http://schemas.microsoft.com/office/word/2010/wordprocessingShape" mc:Ignorable="w14 w15 w16se w16cid w16 w16cex w16sdtdh wp14">
   <w:endnote w:type="separator" w:id="-1">
     <w:p>
       <w:r>
@@ -8135,7 +8042,7 @@
 </file>
 
 <file path=word/footer1.xml><?xml version="1.0" encoding="utf-8"?>
-<w:ftr xmlns:wpc="http://schemas.microsoft.com/office/word/2010/wordprocessingCanvas" xmlns:cx="http://schemas.microsoft.com/office/drawing/2014/chartex" xmlns:cx1="http://schemas.microsoft.com/office/drawing/2015/9/8/chartex" xmlns:cx2="http://schemas.microsoft.com/office/drawing/2015/10/21/chartex" xmlns:cx3="http://schemas.microsoft.com/office/drawing/2016/5/9/chartex" xmlns:cx4="http://schemas.microsoft.com/office/drawing/2016/5/10/chartex" xmlns:cx5="http://schemas.microsoft.com/office/drawing/2016/5/11/chartex" xmlns:cx6="http://schemas.microsoft.com/office/drawing/2016/5/12/chartex" xmlns:cx7="http://schemas.microsoft.com/office/drawing/2016/5/13/chartex" xmlns:cx8="http://schemas.microsoft.com/office/drawing/2016/5/14/chartex" xmlns:mc="http://schemas.openxmlformats.org/markup-compatibility/2006" xmlns:aink="http://schemas.microsoft.com/office/drawing/2016/ink" xmlns:am3d="http://schemas.microsoft.com/office/drawing/2017/model3d" xmlns:o="urn:schemas-microsoft-com:office:office" xmlns:r="http://schemas.openxmlformats.org/officeDocument/2006/relationships" xmlns:m="http://schemas.openxmlformats.org/officeDocument/2006/math" xmlns:v="urn:schemas-microsoft-com:vml" xmlns:wp14="http://schemas.microsoft.com/office/word/2010/wordprocessingDrawing" xmlns:wp="http://schemas.openxmlformats.org/drawingml/2006/wordprocessingDrawing" xmlns:w10="urn:schemas-microsoft-com:office:word" xmlns:w="http://schemas.openxmlformats.org/wordprocessingml/2006/main" xmlns:w14="http://schemas.microsoft.com/office/word/2010/wordml" xmlns:w15="http://schemas.microsoft.com/office/word/2012/wordml" xmlns:w16cid="http://schemas.microsoft.com/office/word/2016/wordml/cid" xmlns:w16se="http://schemas.microsoft.com/office/word/2015/wordml/symex" xmlns:wpg="http://schemas.microsoft.com/office/word/2010/wordprocessingGroup" xmlns:wpi="http://schemas.microsoft.com/office/word/2010/wordprocessingInk" xmlns:wne="http://schemas.microsoft.com/office/word/2006/wordml" xmlns:wps="http://schemas.microsoft.com/office/word/2010/wordprocessingShape" mc:Ignorable="w14 w15 w16se w16cid wp14">
+<w:ftr xmlns:wpc="http://schemas.microsoft.com/office/word/2010/wordprocessingCanvas" xmlns:cx="http://schemas.microsoft.com/office/drawing/2014/chartex" xmlns:cx1="http://schemas.microsoft.com/office/drawing/2015/9/8/chartex" xmlns:cx2="http://schemas.microsoft.com/office/drawing/2015/10/21/chartex" xmlns:cx3="http://schemas.microsoft.com/office/drawing/2016/5/9/chartex" xmlns:cx4="http://schemas.microsoft.com/office/drawing/2016/5/10/chartex" xmlns:cx5="http://schemas.microsoft.com/office/drawing/2016/5/11/chartex" xmlns:cx6="http://schemas.microsoft.com/office/drawing/2016/5/12/chartex" xmlns:cx7="http://schemas.microsoft.com/office/drawing/2016/5/13/chartex" xmlns:cx8="http://schemas.microsoft.com/office/drawing/2016/5/14/chartex" xmlns:mc="http://schemas.openxmlformats.org/markup-compatibility/2006" xmlns:aink="http://schemas.microsoft.com/office/drawing/2016/ink" xmlns:am3d="http://schemas.microsoft.com/office/drawing/2017/model3d" xmlns:o="urn:schemas-microsoft-com:office:office" xmlns:oel="http://schemas.microsoft.com/office/2019/extlst" xmlns:r="http://schemas.openxmlformats.org/officeDocument/2006/relationships" xmlns:m="http://schemas.openxmlformats.org/officeDocument/2006/math" xmlns:v="urn:schemas-microsoft-com:vml" xmlns:wp14="http://schemas.microsoft.com/office/word/2010/wordprocessingDrawing" xmlns:wp="http://schemas.openxmlformats.org/drawingml/2006/wordprocessingDrawing" xmlns:w10="urn:schemas-microsoft-com:office:word" xmlns:w="http://schemas.openxmlformats.org/wordprocessingml/2006/main" xmlns:w14="http://schemas.microsoft.com/office/word/2010/wordml" xmlns:w15="http://schemas.microsoft.com/office/word/2012/wordml" xmlns:w16cex="http://schemas.microsoft.com/office/word/2018/wordml/cex" xmlns:w16cid="http://schemas.microsoft.com/office/word/2016/wordml/cid" xmlns:w16="http://schemas.microsoft.com/office/word/2018/wordml" xmlns:w16sdtdh="http://schemas.microsoft.com/office/word/2020/wordml/sdtdatahash" xmlns:w16se="http://schemas.microsoft.com/office/word/2015/wordml/symex" xmlns:wpg="http://schemas.microsoft.com/office/word/2010/wordprocessingGroup" xmlns:wpi="http://schemas.microsoft.com/office/word/2010/wordprocessingInk" xmlns:wne="http://schemas.microsoft.com/office/word/2006/wordml" xmlns:wps="http://schemas.microsoft.com/office/word/2010/wordprocessingShape" mc:Ignorable="w14 w15 w16se w16cid w16 w16cex w16sdtdh wp14">
   <w:sdt>
     <w:sdtPr>
       <w:id w:val="-564495064"/>
@@ -8188,7 +8095,7 @@
 </file>
 
 <file path=word/footnotes.xml><?xml version="1.0" encoding="utf-8"?>
-<w:footnotes xmlns:wpc="http://schemas.microsoft.com/office/word/2010/wordprocessingCanvas" xmlns:cx="http://schemas.microsoft.com/office/drawing/2014/chartex" xmlns:cx1="http://schemas.microsoft.com/office/drawing/2015/9/8/chartex" xmlns:cx2="http://schemas.microsoft.com/office/drawing/2015/10/21/chartex" xmlns:cx3="http://schemas.microsoft.com/office/drawing/2016/5/9/chartex" xmlns:cx4="http://schemas.microsoft.com/office/drawing/2016/5/10/chartex" xmlns:cx5="http://schemas.microsoft.com/office/drawing/2016/5/11/chartex" xmlns:cx6="http://schemas.microsoft.com/office/drawing/2016/5/12/chartex" xmlns:cx7="http://schemas.microsoft.com/office/drawing/2016/5/13/chartex" xmlns:cx8="http://schemas.microsoft.com/office/drawing/2016/5/14/chartex" xmlns:mc="http://schemas.openxmlformats.org/markup-compatibility/2006" xmlns:aink="http://schemas.microsoft.com/office/drawing/2016/ink" xmlns:am3d="http://schemas.microsoft.com/office/drawing/2017/model3d" xmlns:o="urn:schemas-microsoft-com:office:office" xmlns:r="http://schemas.openxmlformats.org/officeDocument/2006/relationships" xmlns:m="http://schemas.openxmlformats.org/officeDocument/2006/math" xmlns:v="urn:schemas-microsoft-com:vml" xmlns:wp14="http://schemas.microsoft.com/office/word/2010/wordprocessingDrawing" xmlns:wp="http://schemas.openxmlformats.org/drawingml/2006/wordprocessingDrawing" xmlns:w10="urn:schemas-microsoft-com:office:word" xmlns:w="http://schemas.openxmlformats.org/wordprocessingml/2006/main" xmlns:w14="http://schemas.microsoft.com/office/word/2010/wordml" xmlns:w15="http://schemas.microsoft.com/office/word/2012/wordml" xmlns:w16cid="http://schemas.microsoft.com/office/word/2016/wordml/cid" xmlns:w16se="http://schemas.microsoft.com/office/word/2015/wordml/symex" xmlns:wpg="http://schemas.microsoft.com/office/word/2010/wordprocessingGroup" xmlns:wpi="http://schemas.microsoft.com/office/word/2010/wordprocessingInk" xmlns:wne="http://schemas.microsoft.com/office/word/2006/wordml" xmlns:wps="http://schemas.microsoft.com/office/word/2010/wordprocessingShape" mc:Ignorable="w14 w15 w16se w16cid wp14">
+<w:footnotes xmlns:wpc="http://schemas.microsoft.com/office/word/2010/wordprocessingCanvas" xmlns:cx="http://schemas.microsoft.com/office/drawing/2014/chartex" xmlns:cx1="http://schemas.microsoft.com/office/drawing/2015/9/8/chartex" xmlns:cx2="http://schemas.microsoft.com/office/drawing/2015/10/21/chartex" xmlns:cx3="http://schemas.microsoft.com/office/drawing/2016/5/9/chartex" xmlns:cx4="http://schemas.microsoft.com/office/drawing/2016/5/10/chartex" xmlns:cx5="http://schemas.microsoft.com/office/drawing/2016/5/11/chartex" xmlns:cx6="http://schemas.microsoft.com/office/drawing/2016/5/12/chartex" xmlns:cx7="http://schemas.microsoft.com/office/drawing/2016/5/13/chartex" xmlns:cx8="http://schemas.microsoft.com/office/drawing/2016/5/14/chartex" xmlns:mc="http://schemas.openxmlformats.org/markup-compatibility/2006" xmlns:aink="http://schemas.microsoft.com/office/drawing/2016/ink" xmlns:am3d="http://schemas.microsoft.com/office/drawing/2017/model3d" xmlns:o="urn:schemas-microsoft-com:office:office" xmlns:oel="http://schemas.microsoft.com/office/2019/extlst" xmlns:r="http://schemas.openxmlformats.org/officeDocument/2006/relationships" xmlns:m="http://schemas.openxmlformats.org/officeDocument/2006/math" xmlns:v="urn:schemas-microsoft-com:vml" xmlns:wp14="http://schemas.microsoft.com/office/word/2010/wordprocessingDrawing" xmlns:wp="http://schemas.openxmlformats.org/drawingml/2006/wordprocessingDrawing" xmlns:w10="urn:schemas-microsoft-com:office:word" xmlns:w="http://schemas.openxmlformats.org/wordprocessingml/2006/main" xmlns:w14="http://schemas.microsoft.com/office/word/2010/wordml" xmlns:w15="http://schemas.microsoft.com/office/word/2012/wordml" xmlns:w16cex="http://schemas.microsoft.com/office/word/2018/wordml/cex" xmlns:w16cid="http://schemas.microsoft.com/office/word/2016/wordml/cid" xmlns:w16="http://schemas.microsoft.com/office/word/2018/wordml" xmlns:w16sdtdh="http://schemas.microsoft.com/office/word/2020/wordml/sdtdatahash" xmlns:w16se="http://schemas.microsoft.com/office/word/2015/wordml/symex" xmlns:wpg="http://schemas.microsoft.com/office/word/2010/wordprocessingGroup" xmlns:wpi="http://schemas.microsoft.com/office/word/2010/wordprocessingInk" xmlns:wne="http://schemas.microsoft.com/office/word/2006/wordml" xmlns:wps="http://schemas.microsoft.com/office/word/2010/wordprocessingShape" mc:Ignorable="w14 w15 w16se w16cid w16 w16cex w16sdtdh wp14">
   <w:footnote w:type="separator" w:id="-1">
     <w:p>
       <w:r>
@@ -8207,7 +8114,7 @@
 </file>
 
 <file path=word/header1.xml><?xml version="1.0" encoding="utf-8"?>
-<w:hdr xmlns:wpc="http://schemas.microsoft.com/office/word/2010/wordprocessingCanvas" xmlns:cx="http://schemas.microsoft.com/office/drawing/2014/chartex" xmlns:cx1="http://schemas.microsoft.com/office/drawing/2015/9/8/chartex" xmlns:cx2="http://schemas.microsoft.com/office/drawing/2015/10/21/chartex" xmlns:cx3="http://schemas.microsoft.com/office/drawing/2016/5/9/chartex" xmlns:cx4="http://schemas.microsoft.com/office/drawing/2016/5/10/chartex" xmlns:cx5="http://schemas.microsoft.com/office/drawing/2016/5/11/chartex" xmlns:cx6="http://schemas.microsoft.com/office/drawing/2016/5/12/chartex" xmlns:cx7="http://schemas.microsoft.com/office/drawing/2016/5/13/chartex" xmlns:cx8="http://schemas.microsoft.com/office/drawing/2016/5/14/chartex" xmlns:mc="http://schemas.openxmlformats.org/markup-compatibility/2006" xmlns:aink="http://schemas.microsoft.com/office/drawing/2016/ink" xmlns:am3d="http://schemas.microsoft.com/office/drawing/2017/model3d" xmlns:o="urn:schemas-microsoft-com:office:office" xmlns:r="http://schemas.openxmlformats.org/officeDocument/2006/relationships" xmlns:m="http://schemas.openxmlformats.org/officeDocument/2006/math" xmlns:v="urn:schemas-microsoft-com:vml" xmlns:wp14="http://schemas.microsoft.com/office/word/2010/wordprocessingDrawing" xmlns:wp="http://schemas.openxmlformats.org/drawingml/2006/wordprocessingDrawing" xmlns:w10="urn:schemas-microsoft-com:office:word" xmlns:w="http://schemas.openxmlformats.org/wordprocessingml/2006/main" xmlns:w14="http://schemas.microsoft.com/office/word/2010/wordml" xmlns:w15="http://schemas.microsoft.com/office/word/2012/wordml" xmlns:w16cid="http://schemas.microsoft.com/office/word/2016/wordml/cid" xmlns:w16se="http://schemas.microsoft.com/office/word/2015/wordml/symex" xmlns:wpg="http://schemas.microsoft.com/office/word/2010/wordprocessingGroup" xmlns:wpi="http://schemas.microsoft.com/office/word/2010/wordprocessingInk" xmlns:wne="http://schemas.microsoft.com/office/word/2006/wordml" xmlns:wps="http://schemas.microsoft.com/office/word/2010/wordprocessingShape" mc:Ignorable="w14 w15 w16se w16cid wp14">
+<w:hdr xmlns:wpc="http://schemas.microsoft.com/office/word/2010/wordprocessingCanvas" xmlns:cx="http://schemas.microsoft.com/office/drawing/2014/chartex" xmlns:cx1="http://schemas.microsoft.com/office/drawing/2015/9/8/chartex" xmlns:cx2="http://schemas.microsoft.com/office/drawing/2015/10/21/chartex" xmlns:cx3="http://schemas.microsoft.com/office/drawing/2016/5/9/chartex" xmlns:cx4="http://schemas.microsoft.com/office/drawing/2016/5/10/chartex" xmlns:cx5="http://schemas.microsoft.com/office/drawing/2016/5/11/chartex" xmlns:cx6="http://schemas.microsoft.com/office/drawing/2016/5/12/chartex" xmlns:cx7="http://schemas.microsoft.com/office/drawing/2016/5/13/chartex" xmlns:cx8="http://schemas.microsoft.com/office/drawing/2016/5/14/chartex" xmlns:mc="http://schemas.openxmlformats.org/markup-compatibility/2006" xmlns:aink="http://schemas.microsoft.com/office/drawing/2016/ink" xmlns:am3d="http://schemas.microsoft.com/office/drawing/2017/model3d" xmlns:o="urn:schemas-microsoft-com:office:office" xmlns:oel="http://schemas.microsoft.com/office/2019/extlst" xmlns:r="http://schemas.openxmlformats.org/officeDocument/2006/relationships" xmlns:m="http://schemas.openxmlformats.org/officeDocument/2006/math" xmlns:v="urn:schemas-microsoft-com:vml" xmlns:wp14="http://schemas.microsoft.com/office/word/2010/wordprocessingDrawing" xmlns:wp="http://schemas.openxmlformats.org/drawingml/2006/wordprocessingDrawing" xmlns:w10="urn:schemas-microsoft-com:office:word" xmlns:w="http://schemas.openxmlformats.org/wordprocessingml/2006/main" xmlns:w14="http://schemas.microsoft.com/office/word/2010/wordml" xmlns:w15="http://schemas.microsoft.com/office/word/2012/wordml" xmlns:w16cex="http://schemas.microsoft.com/office/word/2018/wordml/cex" xmlns:w16cid="http://schemas.microsoft.com/office/word/2016/wordml/cid" xmlns:w16="http://schemas.microsoft.com/office/word/2018/wordml" xmlns:w16sdtdh="http://schemas.microsoft.com/office/word/2020/wordml/sdtdatahash" xmlns:w16se="http://schemas.microsoft.com/office/word/2015/wordml/symex" xmlns:wpg="http://schemas.microsoft.com/office/word/2010/wordprocessingGroup" xmlns:wpi="http://schemas.microsoft.com/office/word/2010/wordprocessingInk" xmlns:wne="http://schemas.microsoft.com/office/word/2006/wordml" xmlns:wps="http://schemas.microsoft.com/office/word/2010/wordprocessingShape" mc:Ignorable="w14 w15 w16se w16cid w16 w16cex w16sdtdh wp14">
   <w:p>
     <w:pPr>
       <w:pStyle w:val="Header"/>
@@ -8221,7 +8128,7 @@
 </file>
 
 <file path=word/numbering.xml><?xml version="1.0" encoding="utf-8"?>
-<w:numbering xmlns:wpc="http://schemas.microsoft.com/office/word/2010/wordprocessingCanvas" xmlns:cx="http://schemas.microsoft.com/office/drawing/2014/chartex" xmlns:cx1="http://schemas.microsoft.com/office/drawing/2015/9/8/chartex" xmlns:cx2="http://schemas.microsoft.com/office/drawing/2015/10/21/chartex" xmlns:cx3="http://schemas.microsoft.com/office/drawing/2016/5/9/chartex" xmlns:cx4="http://schemas.microsoft.com/office/drawing/2016/5/10/chartex" xmlns:cx5="http://schemas.microsoft.com/office/drawing/2016/5/11/chartex" xmlns:cx6="http://schemas.microsoft.com/office/drawing/2016/5/12/chartex" xmlns:cx7="http://schemas.microsoft.com/office/drawing/2016/5/13/chartex" xmlns:cx8="http://schemas.microsoft.com/office/drawing/2016/5/14/chartex" xmlns:mc="http://schemas.openxmlformats.org/markup-compatibility/2006" xmlns:aink="http://schemas.microsoft.com/office/drawing/2016/ink" xmlns:am3d="http://schemas.microsoft.com/office/drawing/2017/model3d" xmlns:o="urn:schemas-microsoft-com:office:office" xmlns:r="http://schemas.openxmlformats.org/officeDocument/2006/relationships" xmlns:m="http://schemas.openxmlformats.org/officeDocument/2006/math" xmlns:v="urn:schemas-microsoft-com:vml" xmlns:wp14="http://schemas.microsoft.com/office/word/2010/wordprocessingDrawing" xmlns:wp="http://schemas.openxmlformats.org/drawingml/2006/wordprocessingDrawing" xmlns:w10="urn:schemas-microsoft-com:office:word" xmlns:w="http://schemas.openxmlformats.org/wordprocessingml/2006/main" xmlns:w14="http://schemas.microsoft.com/office/word/2010/wordml" xmlns:w15="http://schemas.microsoft.com/office/word/2012/wordml" xmlns:w16cid="http://schemas.microsoft.com/office/word/2016/wordml/cid" xmlns:w16se="http://schemas.microsoft.com/office/word/2015/wordml/symex" xmlns:wpg="http://schemas.microsoft.com/office/word/2010/wordprocessingGroup" xmlns:wpi="http://schemas.microsoft.com/office/word/2010/wordprocessingInk" xmlns:wne="http://schemas.microsoft.com/office/word/2006/wordml" xmlns:wps="http://schemas.microsoft.com/office/word/2010/wordprocessingShape" mc:Ignorable="w14 w15 w16se w16cid wp14">
+<w:numbering xmlns:wpc="http://schemas.microsoft.com/office/word/2010/wordprocessingCanvas" xmlns:cx="http://schemas.microsoft.com/office/drawing/2014/chartex" xmlns:cx1="http://schemas.microsoft.com/office/drawing/2015/9/8/chartex" xmlns:cx2="http://schemas.microsoft.com/office/drawing/2015/10/21/chartex" xmlns:cx3="http://schemas.microsoft.com/office/drawing/2016/5/9/chartex" xmlns:cx4="http://schemas.microsoft.com/office/drawing/2016/5/10/chartex" xmlns:cx5="http://schemas.microsoft.com/office/drawing/2016/5/11/chartex" xmlns:cx6="http://schemas.microsoft.com/office/drawing/2016/5/12/chartex" xmlns:cx7="http://schemas.microsoft.com/office/drawing/2016/5/13/chartex" xmlns:cx8="http://schemas.microsoft.com/office/drawing/2016/5/14/chartex" xmlns:mc="http://schemas.openxmlformats.org/markup-compatibility/2006" xmlns:aink="http://schemas.microsoft.com/office/drawing/2016/ink" xmlns:am3d="http://schemas.microsoft.com/office/drawing/2017/model3d" xmlns:o="urn:schemas-microsoft-com:office:office" xmlns:oel="http://schemas.microsoft.com/office/2019/extlst" xmlns:r="http://schemas.openxmlformats.org/officeDocument/2006/relationships" xmlns:m="http://schemas.openxmlformats.org/officeDocument/2006/math" xmlns:v="urn:schemas-microsoft-com:vml" xmlns:wp14="http://schemas.microsoft.com/office/word/2010/wordprocessingDrawing" xmlns:wp="http://schemas.openxmlformats.org/drawingml/2006/wordprocessingDrawing" xmlns:w10="urn:schemas-microsoft-com:office:word" xmlns:w="http://schemas.openxmlformats.org/wordprocessingml/2006/main" xmlns:w14="http://schemas.microsoft.com/office/word/2010/wordml" xmlns:w15="http://schemas.microsoft.com/office/word/2012/wordml" xmlns:w16cex="http://schemas.microsoft.com/office/word/2018/wordml/cex" xmlns:w16cid="http://schemas.microsoft.com/office/word/2016/wordml/cid" xmlns:w16="http://schemas.microsoft.com/office/word/2018/wordml" xmlns:w16sdtdh="http://schemas.microsoft.com/office/word/2020/wordml/sdtdatahash" xmlns:w16se="http://schemas.microsoft.com/office/word/2015/wordml/symex" xmlns:wpg="http://schemas.microsoft.com/office/word/2010/wordprocessingGroup" xmlns:wpi="http://schemas.microsoft.com/office/word/2010/wordprocessingInk" xmlns:wne="http://schemas.microsoft.com/office/word/2006/wordml" xmlns:wps="http://schemas.microsoft.com/office/word/2010/wordprocessingShape" mc:Ignorable="w14 w15 w16se w16cid w16 w16cex w16sdtdh wp14">
   <w:abstractNum w:abstractNumId="0" w15:restartNumberingAfterBreak="0">
     <w:nsid w:val="100D02F6"/>
     <w:multiLevelType w:val="multilevel"/>
@@ -8794,26 +8701,26 @@
       </w:pPr>
     </w:lvl>
   </w:abstractNum>
-  <w:num w:numId="1">
+  <w:num w:numId="1" w16cid:durableId="693074743">
     <w:abstractNumId w:val="3"/>
   </w:num>
-  <w:num w:numId="2">
+  <w:num w:numId="2" w16cid:durableId="1438863819">
     <w:abstractNumId w:val="0"/>
   </w:num>
-  <w:num w:numId="3">
+  <w:num w:numId="3" w16cid:durableId="1859346416">
     <w:abstractNumId w:val="1"/>
   </w:num>
-  <w:num w:numId="4">
+  <w:num w:numId="4" w16cid:durableId="951209693">
     <w:abstractNumId w:val="4"/>
   </w:num>
-  <w:num w:numId="5">
+  <w:num w:numId="5" w16cid:durableId="1734545820">
     <w:abstractNumId w:val="2"/>
   </w:num>
 </w:numbering>
 </file>
 
 <file path=word/styles.xml><?xml version="1.0" encoding="utf-8"?>
-<w:styles xmlns:mc="http://schemas.openxmlformats.org/markup-compatibility/2006" xmlns:r="http://schemas.openxmlformats.org/officeDocument/2006/relationships" xmlns:w="http://schemas.openxmlformats.org/wordprocessingml/2006/main" xmlns:w14="http://schemas.microsoft.com/office/word/2010/wordml" xmlns:w15="http://schemas.microsoft.com/office/word/2012/wordml" xmlns:w16cid="http://schemas.microsoft.com/office/word/2016/wordml/cid" xmlns:w16se="http://schemas.microsoft.com/office/word/2015/wordml/symex" mc:Ignorable="w14 w15 w16se w16cid">
+<w:styles xmlns:mc="http://schemas.openxmlformats.org/markup-compatibility/2006" xmlns:r="http://schemas.openxmlformats.org/officeDocument/2006/relationships" xmlns:w="http://schemas.openxmlformats.org/wordprocessingml/2006/main" xmlns:w14="http://schemas.microsoft.com/office/word/2010/wordml" xmlns:w15="http://schemas.microsoft.com/office/word/2012/wordml" xmlns:w16cex="http://schemas.microsoft.com/office/word/2018/wordml/cex" xmlns:w16cid="http://schemas.microsoft.com/office/word/2016/wordml/cid" xmlns:w16="http://schemas.microsoft.com/office/word/2018/wordml" xmlns:w16sdtdh="http://schemas.microsoft.com/office/word/2020/wordml/sdtdatahash" xmlns:w16se="http://schemas.microsoft.com/office/word/2015/wordml/symex" mc:Ignorable="w14 w15 w16se w16cid w16 w16cex w16sdtdh">
   <w:docDefaults>
     <w:rPrDefault>
       <w:rPr>
@@ -8829,7 +8736,7 @@
       </w:pPr>
     </w:pPrDefault>
   </w:docDefaults>
-  <w:latentStyles w:defLockedState="0" w:defUIPriority="99" w:defSemiHidden="0" w:defUnhideWhenUsed="0" w:defQFormat="0" w:count="375">
+  <w:latentStyles w:defLockedState="0" w:defUIPriority="99" w:defSemiHidden="0" w:defUnhideWhenUsed="0" w:defQFormat="0" w:count="376">
     <w:lsdException w:name="Normal" w:uiPriority="0" w:qFormat="1"/>
     <w:lsdException w:name="heading 1" w:uiPriority="0" w:qFormat="1"/>
     <w:lsdException w:name="heading 2" w:semiHidden="1" w:uiPriority="9" w:unhideWhenUsed="1" w:qFormat="1"/>
@@ -8935,7 +8842,6 @@
     <w:lsdException w:name="HTML Sample" w:semiHidden="1" w:unhideWhenUsed="1"/>
     <w:lsdException w:name="HTML Typewriter" w:semiHidden="1" w:unhideWhenUsed="1"/>
     <w:lsdException w:name="HTML Variable" w:semiHidden="1" w:unhideWhenUsed="1"/>
-    <w:lsdException w:name="Normal Table" w:semiHidden="1" w:unhideWhenUsed="1"/>
     <w:lsdException w:name="annotation subject" w:semiHidden="1" w:unhideWhenUsed="1"/>
     <w:lsdException w:name="No List" w:semiHidden="1" w:unhideWhenUsed="1"/>
     <w:lsdException w:name="Outline List 1" w:semiHidden="1" w:unhideWhenUsed="1"/>
@@ -8982,10 +8888,8 @@
     <w:lsdException w:name="Table Subtle 2" w:semiHidden="1" w:unhideWhenUsed="1"/>
     <w:lsdException w:name="Table Web 1" w:semiHidden="1" w:unhideWhenUsed="1"/>
     <w:lsdException w:name="Table Web 2" w:semiHidden="1" w:unhideWhenUsed="1"/>
-    <w:lsdException w:name="Table Web 3" w:semiHidden="1" w:unhideWhenUsed="1"/>
     <w:lsdException w:name="Balloon Text" w:semiHidden="1" w:unhideWhenUsed="1"/>
     <w:lsdException w:name="Table Grid" w:uiPriority="39"/>
-    <w:lsdException w:name="Table Theme" w:semiHidden="1" w:unhideWhenUsed="1"/>
     <w:lsdException w:name="Placeholder Text" w:semiHidden="1"/>
     <w:lsdException w:name="No Spacing" w:uiPriority="1" w:qFormat="1"/>
     <w:lsdException w:name="Light Shading" w:uiPriority="60"/>
@@ -9205,6 +9109,7 @@
     <w:lsdException w:name="Smart Hyperlink" w:semiHidden="1" w:unhideWhenUsed="1"/>
     <w:lsdException w:name="Hashtag" w:semiHidden="1" w:unhideWhenUsed="1"/>
     <w:lsdException w:name="Unresolved Mention" w:semiHidden="1" w:unhideWhenUsed="1"/>
+    <w:lsdException w:name="Smart Link" w:semiHidden="1" w:unhideWhenUsed="1"/>
   </w:latentStyles>
   <w:style w:type="paragraph" w:default="1" w:styleId="Normal">
     <w:name w:val="Normal"/>

</xml_diff>